<commit_message>
Add plants domain diagram
</commit_message>
<xml_diff>
--- a/docs/HolotaSeTechTask.docx
+++ b/docs/HolotaSeTechTask.docx
@@ -692,7 +692,7 @@
             <w:tabs>
               <w:tab w:val="left" w:pos="1140"/>
             </w:tabs>
-            <w:spacing w:line="360" w:lineRule="auto"/>
+            <w:spacing w:line="348" w:lineRule="auto"/>
           </w:pPr>
           <w:r>
             <w:rPr>
@@ -709,6 +709,7 @@
         <w:p>
           <w:pPr>
             <w:pStyle w:val="TOC1"/>
+            <w:spacing w:line="348" w:lineRule="auto"/>
             <w:rPr>
               <w:rFonts w:asciiTheme="minorHAnsi" w:eastAsiaTheme="minorEastAsia" w:hAnsiTheme="minorHAnsi"/>
               <w:noProof/>
@@ -725,7 +726,7 @@
           <w:r>
             <w:fldChar w:fldCharType="separate"/>
           </w:r>
-          <w:hyperlink w:anchor="_Toc128144689" w:history="1">
+          <w:hyperlink w:anchor="_Toc128248886" w:history="1">
             <w:r>
               <w:rPr>
                 <w:rStyle w:val="Hyperlink"/>
@@ -753,7 +754,7 @@
                 <w:noProof/>
                 <w:webHidden/>
               </w:rPr>
-              <w:instrText xml:space="preserve"> PAGEREF _Toc128144689 \h </w:instrText>
+              <w:instrText xml:space="preserve"> PAGEREF _Toc128248886 \h </w:instrText>
             </w:r>
             <w:r>
               <w:rPr>
@@ -787,6 +788,7 @@
         <w:p>
           <w:pPr>
             <w:pStyle w:val="TOC1"/>
+            <w:spacing w:line="348" w:lineRule="auto"/>
             <w:rPr>
               <w:rFonts w:asciiTheme="minorHAnsi" w:eastAsiaTheme="minorEastAsia" w:hAnsiTheme="minorHAnsi"/>
               <w:noProof/>
@@ -794,7 +796,7 @@
               <w:lang w:eastAsia="ru-RU"/>
             </w:rPr>
           </w:pPr>
-          <w:hyperlink w:anchor="_Toc128144690" w:history="1">
+          <w:hyperlink w:anchor="_Toc128248887" w:history="1">
             <w:r>
               <w:rPr>
                 <w:rStyle w:val="Hyperlink"/>
@@ -822,7 +824,7 @@
                 <w:noProof/>
                 <w:webHidden/>
               </w:rPr>
-              <w:instrText xml:space="preserve"> PAGEREF _Toc128144690 \h </w:instrText>
+              <w:instrText xml:space="preserve"> PAGEREF _Toc128248887 \h </w:instrText>
             </w:r>
             <w:r>
               <w:rPr>
@@ -856,6 +858,7 @@
         <w:p>
           <w:pPr>
             <w:pStyle w:val="TOC1"/>
+            <w:spacing w:line="348" w:lineRule="auto"/>
             <w:rPr>
               <w:rFonts w:asciiTheme="minorHAnsi" w:eastAsiaTheme="minorEastAsia" w:hAnsiTheme="minorHAnsi"/>
               <w:noProof/>
@@ -863,7 +866,7 @@
               <w:lang w:eastAsia="ru-RU"/>
             </w:rPr>
           </w:pPr>
-          <w:hyperlink w:anchor="_Toc128144691" w:history="1">
+          <w:hyperlink w:anchor="_Toc128248888" w:history="1">
             <w:r>
               <w:rPr>
                 <w:rStyle w:val="Hyperlink"/>
@@ -898,7 +901,7 @@
                 <w:noProof/>
                 <w:webHidden/>
               </w:rPr>
-              <w:instrText xml:space="preserve"> PAGEREF _Toc128144691 \h </w:instrText>
+              <w:instrText xml:space="preserve"> PAGEREF _Toc128248888 \h </w:instrText>
             </w:r>
             <w:r>
               <w:rPr>
@@ -932,6 +935,7 @@
         <w:p>
           <w:pPr>
             <w:pStyle w:val="TOC1"/>
+            <w:spacing w:line="348" w:lineRule="auto"/>
             <w:rPr>
               <w:rFonts w:asciiTheme="minorHAnsi" w:eastAsiaTheme="minorEastAsia" w:hAnsiTheme="minorHAnsi"/>
               <w:noProof/>
@@ -939,7 +943,7 @@
               <w:lang w:eastAsia="ru-RU"/>
             </w:rPr>
           </w:pPr>
-          <w:hyperlink w:anchor="_Toc128144692" w:history="1">
+          <w:hyperlink w:anchor="_Toc128248889" w:history="1">
             <w:r>
               <w:rPr>
                 <w:rStyle w:val="Hyperlink"/>
@@ -967,7 +971,7 @@
                 <w:noProof/>
                 <w:webHidden/>
               </w:rPr>
-              <w:instrText xml:space="preserve"> PAGEREF _Toc128144692 \h </w:instrText>
+              <w:instrText xml:space="preserve"> PAGEREF _Toc128248889 \h </w:instrText>
             </w:r>
             <w:r>
               <w:rPr>
@@ -1004,6 +1008,7 @@
             <w:tabs>
               <w:tab w:val="right" w:leader="dot" w:pos="9345"/>
             </w:tabs>
+            <w:spacing w:line="348" w:lineRule="auto"/>
             <w:rPr>
               <w:rFonts w:asciiTheme="minorHAnsi" w:eastAsiaTheme="minorEastAsia" w:hAnsiTheme="minorHAnsi"/>
               <w:noProof/>
@@ -1011,7 +1016,7 @@
               <w:lang w:eastAsia="ru-RU"/>
             </w:rPr>
           </w:pPr>
-          <w:hyperlink w:anchor="_Toc128144693" w:history="1">
+          <w:hyperlink w:anchor="_Toc128248890" w:history="1">
             <w:r>
               <w:rPr>
                 <w:rStyle w:val="Hyperlink"/>
@@ -1039,7 +1044,7 @@
                 <w:noProof/>
                 <w:webHidden/>
               </w:rPr>
-              <w:instrText xml:space="preserve"> PAGEREF _Toc128144693 \h </w:instrText>
+              <w:instrText xml:space="preserve"> PAGEREF _Toc128248890 \h </w:instrText>
             </w:r>
             <w:r>
               <w:rPr>
@@ -1076,6 +1081,7 @@
             <w:tabs>
               <w:tab w:val="right" w:leader="dot" w:pos="9345"/>
             </w:tabs>
+            <w:spacing w:line="348" w:lineRule="auto"/>
             <w:rPr>
               <w:rFonts w:asciiTheme="minorHAnsi" w:eastAsiaTheme="minorEastAsia" w:hAnsiTheme="minorHAnsi"/>
               <w:noProof/>
@@ -1083,7 +1089,7 @@
               <w:lang w:eastAsia="ru-RU"/>
             </w:rPr>
           </w:pPr>
-          <w:hyperlink w:anchor="_Toc128144694" w:history="1">
+          <w:hyperlink w:anchor="_Toc128248891" w:history="1">
             <w:r>
               <w:rPr>
                 <w:rStyle w:val="Hyperlink"/>
@@ -1111,7 +1117,7 @@
                 <w:noProof/>
                 <w:webHidden/>
               </w:rPr>
-              <w:instrText xml:space="preserve"> PAGEREF _Toc128144694 \h </w:instrText>
+              <w:instrText xml:space="preserve"> PAGEREF _Toc128248891 \h </w:instrText>
             </w:r>
             <w:r>
               <w:rPr>
@@ -1148,6 +1154,7 @@
             <w:tabs>
               <w:tab w:val="right" w:leader="dot" w:pos="9345"/>
             </w:tabs>
+            <w:spacing w:line="348" w:lineRule="auto"/>
             <w:rPr>
               <w:rFonts w:asciiTheme="minorHAnsi" w:eastAsiaTheme="minorEastAsia" w:hAnsiTheme="minorHAnsi"/>
               <w:noProof/>
@@ -1155,7 +1162,7 @@
               <w:lang w:eastAsia="ru-RU"/>
             </w:rPr>
           </w:pPr>
-          <w:hyperlink w:anchor="_Toc128144695" w:history="1">
+          <w:hyperlink w:anchor="_Toc128248892" w:history="1">
             <w:r>
               <w:rPr>
                 <w:rStyle w:val="Hyperlink"/>
@@ -1183,7 +1190,7 @@
                 <w:noProof/>
                 <w:webHidden/>
               </w:rPr>
-              <w:instrText xml:space="preserve"> PAGEREF _Toc128144695 \h </w:instrText>
+              <w:instrText xml:space="preserve"> PAGEREF _Toc128248892 \h </w:instrText>
             </w:r>
             <w:r>
               <w:rPr>
@@ -1217,6 +1224,7 @@
         <w:p>
           <w:pPr>
             <w:pStyle w:val="TOC1"/>
+            <w:spacing w:line="348" w:lineRule="auto"/>
             <w:rPr>
               <w:rFonts w:asciiTheme="minorHAnsi" w:eastAsiaTheme="minorEastAsia" w:hAnsiTheme="minorHAnsi"/>
               <w:noProof/>
@@ -1224,7 +1232,7 @@
               <w:lang w:eastAsia="ru-RU"/>
             </w:rPr>
           </w:pPr>
-          <w:hyperlink w:anchor="_Toc128144696" w:history="1">
+          <w:hyperlink w:anchor="_Toc128248893" w:history="1">
             <w:r>
               <w:rPr>
                 <w:rStyle w:val="Hyperlink"/>
@@ -1252,7 +1260,7 @@
                 <w:noProof/>
                 <w:webHidden/>
               </w:rPr>
-              <w:instrText xml:space="preserve"> PAGEREF _Toc128144696 \h </w:instrText>
+              <w:instrText xml:space="preserve"> PAGEREF _Toc128248893 \h </w:instrText>
             </w:r>
             <w:r>
               <w:rPr>
@@ -1286,6 +1294,7 @@
         <w:p>
           <w:pPr>
             <w:pStyle w:val="TOC1"/>
+            <w:spacing w:line="348" w:lineRule="auto"/>
             <w:rPr>
               <w:rFonts w:asciiTheme="minorHAnsi" w:eastAsiaTheme="minorEastAsia" w:hAnsiTheme="minorHAnsi"/>
               <w:noProof/>
@@ -1293,7 +1302,7 @@
               <w:lang w:eastAsia="ru-RU"/>
             </w:rPr>
           </w:pPr>
-          <w:hyperlink w:anchor="_Toc128144697" w:history="1">
+          <w:hyperlink w:anchor="_Toc128248894" w:history="1">
             <w:r>
               <w:rPr>
                 <w:rStyle w:val="Hyperlink"/>
@@ -1321,7 +1330,7 @@
                 <w:noProof/>
                 <w:webHidden/>
               </w:rPr>
-              <w:instrText xml:space="preserve"> PAGEREF _Toc128144697 \h </w:instrText>
+              <w:instrText xml:space="preserve"> PAGEREF _Toc128248894 \h </w:instrText>
             </w:r>
             <w:r>
               <w:rPr>
@@ -1355,6 +1364,7 @@
         <w:p>
           <w:pPr>
             <w:pStyle w:val="TOC1"/>
+            <w:spacing w:line="348" w:lineRule="auto"/>
             <w:rPr>
               <w:rFonts w:asciiTheme="minorHAnsi" w:eastAsiaTheme="minorEastAsia" w:hAnsiTheme="minorHAnsi"/>
               <w:noProof/>
@@ -1362,7 +1372,7 @@
               <w:lang w:eastAsia="ru-RU"/>
             </w:rPr>
           </w:pPr>
-          <w:hyperlink w:anchor="_Toc128144698" w:history="1">
+          <w:hyperlink w:anchor="_Toc128248895" w:history="1">
             <w:r>
               <w:rPr>
                 <w:rStyle w:val="Hyperlink"/>
@@ -1390,7 +1400,7 @@
                 <w:noProof/>
                 <w:webHidden/>
               </w:rPr>
-              <w:instrText xml:space="preserve"> PAGEREF _Toc128144698 \h </w:instrText>
+              <w:instrText xml:space="preserve"> PAGEREF _Toc128248895 \h </w:instrText>
             </w:r>
             <w:r>
               <w:rPr>
@@ -1424,6 +1434,7 @@
         <w:p>
           <w:pPr>
             <w:pStyle w:val="TOC1"/>
+            <w:spacing w:line="348" w:lineRule="auto"/>
             <w:rPr>
               <w:rFonts w:asciiTheme="minorHAnsi" w:eastAsiaTheme="minorEastAsia" w:hAnsiTheme="minorHAnsi"/>
               <w:noProof/>
@@ -1431,7 +1442,7 @@
               <w:lang w:eastAsia="ru-RU"/>
             </w:rPr>
           </w:pPr>
-          <w:hyperlink w:anchor="_Toc128144699" w:history="1">
+          <w:hyperlink w:anchor="_Toc128248896" w:history="1">
             <w:r>
               <w:rPr>
                 <w:rStyle w:val="Hyperlink"/>
@@ -1459,7 +1470,7 @@
                 <w:noProof/>
                 <w:webHidden/>
               </w:rPr>
-              <w:instrText xml:space="preserve"> PAGEREF _Toc128144699 \h </w:instrText>
+              <w:instrText xml:space="preserve"> PAGEREF _Toc128248896 \h </w:instrText>
             </w:r>
             <w:r>
               <w:rPr>
@@ -1496,6 +1507,7 @@
             <w:tabs>
               <w:tab w:val="right" w:leader="dot" w:pos="9345"/>
             </w:tabs>
+            <w:spacing w:line="348" w:lineRule="auto"/>
             <w:rPr>
               <w:rFonts w:asciiTheme="minorHAnsi" w:eastAsiaTheme="minorEastAsia" w:hAnsiTheme="minorHAnsi"/>
               <w:noProof/>
@@ -1503,7 +1515,7 @@
               <w:lang w:eastAsia="ru-RU"/>
             </w:rPr>
           </w:pPr>
-          <w:hyperlink w:anchor="_Toc128144700" w:history="1">
+          <w:hyperlink w:anchor="_Toc128248897" w:history="1">
             <w:r>
               <w:rPr>
                 <w:rStyle w:val="Hyperlink"/>
@@ -1531,7 +1543,7 @@
                 <w:noProof/>
                 <w:webHidden/>
               </w:rPr>
-              <w:instrText xml:space="preserve"> PAGEREF _Toc128144700 \h </w:instrText>
+              <w:instrText xml:space="preserve"> PAGEREF _Toc128248897 \h </w:instrText>
             </w:r>
             <w:r>
               <w:rPr>
@@ -1568,6 +1580,7 @@
             <w:tabs>
               <w:tab w:val="right" w:leader="dot" w:pos="9345"/>
             </w:tabs>
+            <w:spacing w:line="348" w:lineRule="auto"/>
             <w:rPr>
               <w:rFonts w:asciiTheme="minorHAnsi" w:eastAsiaTheme="minorEastAsia" w:hAnsiTheme="minorHAnsi"/>
               <w:noProof/>
@@ -1575,7 +1588,7 @@
               <w:lang w:eastAsia="ru-RU"/>
             </w:rPr>
           </w:pPr>
-          <w:hyperlink w:anchor="_Toc128144701" w:history="1">
+          <w:hyperlink w:anchor="_Toc128248898" w:history="1">
             <w:r>
               <w:rPr>
                 <w:rStyle w:val="Hyperlink"/>
@@ -1603,7 +1616,7 @@
                 <w:noProof/>
                 <w:webHidden/>
               </w:rPr>
-              <w:instrText xml:space="preserve"> PAGEREF _Toc128144701 \h </w:instrText>
+              <w:instrText xml:space="preserve"> PAGEREF _Toc128248898 \h </w:instrText>
             </w:r>
             <w:r>
               <w:rPr>
@@ -1637,6 +1650,7 @@
         <w:p>
           <w:pPr>
             <w:pStyle w:val="TOC1"/>
+            <w:spacing w:line="348" w:lineRule="auto"/>
             <w:rPr>
               <w:rFonts w:asciiTheme="minorHAnsi" w:eastAsiaTheme="minorEastAsia" w:hAnsiTheme="minorHAnsi"/>
               <w:noProof/>
@@ -1644,7 +1658,7 @@
               <w:lang w:eastAsia="ru-RU"/>
             </w:rPr>
           </w:pPr>
-          <w:hyperlink w:anchor="_Toc128144702" w:history="1">
+          <w:hyperlink w:anchor="_Toc128248899" w:history="1">
             <w:r>
               <w:rPr>
                 <w:rStyle w:val="Hyperlink"/>
@@ -1672,7 +1686,7 @@
                 <w:noProof/>
                 <w:webHidden/>
               </w:rPr>
-              <w:instrText xml:space="preserve"> PAGEREF _Toc128144702 \h </w:instrText>
+              <w:instrText xml:space="preserve"> PAGEREF _Toc128248899 \h </w:instrText>
             </w:r>
             <w:r>
               <w:rPr>
@@ -1709,6 +1723,7 @@
             <w:tabs>
               <w:tab w:val="right" w:leader="dot" w:pos="9345"/>
             </w:tabs>
+            <w:spacing w:line="348" w:lineRule="auto"/>
             <w:rPr>
               <w:rFonts w:asciiTheme="minorHAnsi" w:eastAsiaTheme="minorEastAsia" w:hAnsiTheme="minorHAnsi"/>
               <w:noProof/>
@@ -1716,7 +1731,7 @@
               <w:lang w:eastAsia="ru-RU"/>
             </w:rPr>
           </w:pPr>
-          <w:hyperlink w:anchor="_Toc128144703" w:history="1">
+          <w:hyperlink w:anchor="_Toc128248900" w:history="1">
             <w:r>
               <w:rPr>
                 <w:rStyle w:val="Hyperlink"/>
@@ -1744,7 +1759,7 @@
                 <w:noProof/>
                 <w:webHidden/>
               </w:rPr>
-              <w:instrText xml:space="preserve"> PAGEREF _Toc128144703 \h </w:instrText>
+              <w:instrText xml:space="preserve"> PAGEREF _Toc128248900 \h </w:instrText>
             </w:r>
             <w:r>
               <w:rPr>
@@ -1781,6 +1796,7 @@
             <w:tabs>
               <w:tab w:val="right" w:leader="dot" w:pos="9345"/>
             </w:tabs>
+            <w:spacing w:line="348" w:lineRule="auto"/>
             <w:rPr>
               <w:rFonts w:asciiTheme="minorHAnsi" w:eastAsiaTheme="minorEastAsia" w:hAnsiTheme="minorHAnsi"/>
               <w:noProof/>
@@ -1788,7 +1804,7 @@
               <w:lang w:eastAsia="ru-RU"/>
             </w:rPr>
           </w:pPr>
-          <w:hyperlink w:anchor="_Toc128144704" w:history="1">
+          <w:hyperlink w:anchor="_Toc128248901" w:history="1">
             <w:r>
               <w:rPr>
                 <w:rStyle w:val="Hyperlink"/>
@@ -1816,7 +1832,7 @@
                 <w:noProof/>
                 <w:webHidden/>
               </w:rPr>
-              <w:instrText xml:space="preserve"> PAGEREF _Toc128144704 \h </w:instrText>
+              <w:instrText xml:space="preserve"> PAGEREF _Toc128248901 \h </w:instrText>
             </w:r>
             <w:r>
               <w:rPr>
@@ -1850,6 +1866,7 @@
         <w:p>
           <w:pPr>
             <w:pStyle w:val="TOC1"/>
+            <w:spacing w:line="348" w:lineRule="auto"/>
             <w:rPr>
               <w:rFonts w:asciiTheme="minorHAnsi" w:eastAsiaTheme="minorEastAsia" w:hAnsiTheme="minorHAnsi"/>
               <w:noProof/>
@@ -1857,7 +1874,7 @@
               <w:lang w:eastAsia="ru-RU"/>
             </w:rPr>
           </w:pPr>
-          <w:hyperlink w:anchor="_Toc128144705" w:history="1">
+          <w:hyperlink w:anchor="_Toc128248902" w:history="1">
             <w:r>
               <w:rPr>
                 <w:rStyle w:val="Hyperlink"/>
@@ -1885,7 +1902,7 @@
                 <w:noProof/>
                 <w:webHidden/>
               </w:rPr>
-              <w:instrText xml:space="preserve"> PAGEREF _Toc128144705 \h </w:instrText>
+              <w:instrText xml:space="preserve"> PAGEREF _Toc128248902 \h </w:instrText>
             </w:r>
             <w:r>
               <w:rPr>
@@ -1922,6 +1939,7 @@
             <w:tabs>
               <w:tab w:val="right" w:leader="dot" w:pos="9345"/>
             </w:tabs>
+            <w:spacing w:line="348" w:lineRule="auto"/>
             <w:rPr>
               <w:rFonts w:asciiTheme="minorHAnsi" w:eastAsiaTheme="minorEastAsia" w:hAnsiTheme="minorHAnsi"/>
               <w:noProof/>
@@ -1929,7 +1947,7 @@
               <w:lang w:eastAsia="ru-RU"/>
             </w:rPr>
           </w:pPr>
-          <w:hyperlink w:anchor="_Toc128144706" w:history="1">
+          <w:hyperlink w:anchor="_Toc128248903" w:history="1">
             <w:r>
               <w:rPr>
                 <w:rStyle w:val="Hyperlink"/>
@@ -1957,7 +1975,7 @@
                 <w:noProof/>
                 <w:webHidden/>
               </w:rPr>
-              <w:instrText xml:space="preserve"> PAGEREF _Toc128144706 \h </w:instrText>
+              <w:instrText xml:space="preserve"> PAGEREF _Toc128248903 \h </w:instrText>
             </w:r>
             <w:r>
               <w:rPr>
@@ -1994,6 +2012,7 @@
             <w:tabs>
               <w:tab w:val="right" w:leader="dot" w:pos="9345"/>
             </w:tabs>
+            <w:spacing w:line="348" w:lineRule="auto"/>
             <w:rPr>
               <w:rFonts w:asciiTheme="minorHAnsi" w:eastAsiaTheme="minorEastAsia" w:hAnsiTheme="minorHAnsi"/>
               <w:noProof/>
@@ -2001,7 +2020,7 @@
               <w:lang w:eastAsia="ru-RU"/>
             </w:rPr>
           </w:pPr>
-          <w:hyperlink w:anchor="_Toc128144707" w:history="1">
+          <w:hyperlink w:anchor="_Toc128248904" w:history="1">
             <w:r>
               <w:rPr>
                 <w:rStyle w:val="Hyperlink"/>
@@ -2029,7 +2048,7 @@
                 <w:noProof/>
                 <w:webHidden/>
               </w:rPr>
-              <w:instrText xml:space="preserve"> PAGEREF _Toc128144707 \h </w:instrText>
+              <w:instrText xml:space="preserve"> PAGEREF _Toc128248904 \h </w:instrText>
             </w:r>
             <w:r>
               <w:rPr>
@@ -2066,6 +2085,7 @@
             <w:tabs>
               <w:tab w:val="right" w:leader="dot" w:pos="9345"/>
             </w:tabs>
+            <w:spacing w:line="348" w:lineRule="auto"/>
             <w:rPr>
               <w:rFonts w:asciiTheme="minorHAnsi" w:eastAsiaTheme="minorEastAsia" w:hAnsiTheme="minorHAnsi"/>
               <w:noProof/>
@@ -2073,7 +2093,7 @@
               <w:lang w:eastAsia="ru-RU"/>
             </w:rPr>
           </w:pPr>
-          <w:hyperlink w:anchor="_Toc128144708" w:history="1">
+          <w:hyperlink w:anchor="_Toc128248905" w:history="1">
             <w:r>
               <w:rPr>
                 <w:rStyle w:val="Hyperlink"/>
@@ -2101,7 +2121,7 @@
                 <w:noProof/>
                 <w:webHidden/>
               </w:rPr>
-              <w:instrText xml:space="preserve"> PAGEREF _Toc128144708 \h </w:instrText>
+              <w:instrText xml:space="preserve"> PAGEREF _Toc128248905 \h </w:instrText>
             </w:r>
             <w:r>
               <w:rPr>
@@ -2135,6 +2155,7 @@
         <w:p>
           <w:pPr>
             <w:pStyle w:val="TOC1"/>
+            <w:spacing w:line="348" w:lineRule="auto"/>
             <w:rPr>
               <w:rFonts w:asciiTheme="minorHAnsi" w:eastAsiaTheme="minorEastAsia" w:hAnsiTheme="minorHAnsi"/>
               <w:noProof/>
@@ -2142,7 +2163,7 @@
               <w:lang w:eastAsia="ru-RU"/>
             </w:rPr>
           </w:pPr>
-          <w:hyperlink w:anchor="_Toc128144709" w:history="1">
+          <w:hyperlink w:anchor="_Toc128248906" w:history="1">
             <w:r>
               <w:rPr>
                 <w:rStyle w:val="Hyperlink"/>
@@ -2170,7 +2191,7 @@
                 <w:noProof/>
                 <w:webHidden/>
               </w:rPr>
-              <w:instrText xml:space="preserve"> PAGEREF _Toc128144709 \h </w:instrText>
+              <w:instrText xml:space="preserve"> PAGEREF _Toc128248906 \h </w:instrText>
             </w:r>
             <w:r>
               <w:rPr>
@@ -2204,6 +2225,7 @@
         <w:p>
           <w:pPr>
             <w:pStyle w:val="TOC1"/>
+            <w:spacing w:line="348" w:lineRule="auto"/>
             <w:rPr>
               <w:rFonts w:asciiTheme="minorHAnsi" w:eastAsiaTheme="minorEastAsia" w:hAnsiTheme="minorHAnsi"/>
               <w:noProof/>
@@ -2211,7 +2233,7 @@
               <w:lang w:eastAsia="ru-RU"/>
             </w:rPr>
           </w:pPr>
-          <w:hyperlink w:anchor="_Toc128144710" w:history="1">
+          <w:hyperlink w:anchor="_Toc128248907" w:history="1">
             <w:r>
               <w:rPr>
                 <w:rStyle w:val="Hyperlink"/>
@@ -2239,7 +2261,7 @@
                 <w:noProof/>
                 <w:webHidden/>
               </w:rPr>
-              <w:instrText xml:space="preserve"> PAGEREF _Toc128144710 \h </w:instrText>
+              <w:instrText xml:space="preserve"> PAGEREF _Toc128248907 \h </w:instrText>
             </w:r>
             <w:r>
               <w:rPr>
@@ -2273,6 +2295,7 @@
         <w:p>
           <w:pPr>
             <w:pStyle w:val="TOC1"/>
+            <w:spacing w:line="348" w:lineRule="auto"/>
             <w:rPr>
               <w:rFonts w:asciiTheme="minorHAnsi" w:eastAsiaTheme="minorEastAsia" w:hAnsiTheme="minorHAnsi"/>
               <w:noProof/>
@@ -2280,14 +2303,14 @@
               <w:lang w:eastAsia="ru-RU"/>
             </w:rPr>
           </w:pPr>
-          <w:hyperlink w:anchor="_Toc128144711" w:history="1">
+          <w:hyperlink w:anchor="_Toc128248908" w:history="1">
             <w:r>
               <w:rPr>
                 <w:rStyle w:val="Hyperlink"/>
                 <w:noProof/>
                 <w:lang w:val="en-US"/>
               </w:rPr>
-              <w:t>APPENDIX A Domain library Source Code</w:t>
+              <w:t>APPENDIX A Domain Diagram</w:t>
             </w:r>
             <w:r>
               <w:rPr>
@@ -2308,7 +2331,7 @@
                 <w:noProof/>
                 <w:webHidden/>
               </w:rPr>
-              <w:instrText xml:space="preserve"> PAGEREF _Toc128144711 \h </w:instrText>
+              <w:instrText xml:space="preserve"> PAGEREF _Toc128248908 \h </w:instrText>
             </w:r>
             <w:r>
               <w:rPr>
@@ -2342,6 +2365,7 @@
         <w:p>
           <w:pPr>
             <w:pStyle w:val="TOC1"/>
+            <w:spacing w:line="348" w:lineRule="auto"/>
             <w:rPr>
               <w:rFonts w:asciiTheme="minorHAnsi" w:eastAsiaTheme="minorEastAsia" w:hAnsiTheme="minorHAnsi"/>
               <w:noProof/>
@@ -2349,14 +2373,14 @@
               <w:lang w:eastAsia="ru-RU"/>
             </w:rPr>
           </w:pPr>
-          <w:hyperlink w:anchor="_Toc128144712" w:history="1">
+          <w:hyperlink w:anchor="_Toc128248909" w:history="1">
             <w:r>
               <w:rPr>
                 <w:rStyle w:val="Hyperlink"/>
                 <w:noProof/>
                 <w:lang w:val="en-US"/>
               </w:rPr>
-              <w:t>APPENDIX B Shared frontend modules</w:t>
+              <w:t>APPENDIX B Domain library Source Code</w:t>
             </w:r>
             <w:r>
               <w:rPr>
@@ -2377,7 +2401,7 @@
                 <w:noProof/>
                 <w:webHidden/>
               </w:rPr>
-              <w:instrText xml:space="preserve"> PAGEREF _Toc128144712 \h </w:instrText>
+              <w:instrText xml:space="preserve"> PAGEREF _Toc128248909 \h </w:instrText>
             </w:r>
             <w:r>
               <w:rPr>
@@ -2411,6 +2435,7 @@
         <w:p>
           <w:pPr>
             <w:pStyle w:val="TOC1"/>
+            <w:spacing w:line="348" w:lineRule="auto"/>
             <w:rPr>
               <w:rFonts w:asciiTheme="minorHAnsi" w:eastAsiaTheme="minorEastAsia" w:hAnsiTheme="minorHAnsi"/>
               <w:noProof/>
@@ -2418,14 +2443,14 @@
               <w:lang w:eastAsia="ru-RU"/>
             </w:rPr>
           </w:pPr>
-          <w:hyperlink w:anchor="_Toc128144713" w:history="1">
+          <w:hyperlink w:anchor="_Toc128248910" w:history="1">
             <w:r>
               <w:rPr>
                 <w:rStyle w:val="Hyperlink"/>
                 <w:noProof/>
                 <w:lang w:val="en-US"/>
               </w:rPr>
-              <w:t>APPENDIX C Page Navigation</w:t>
+              <w:t>APPENDIX C Shared frontend modules</w:t>
             </w:r>
             <w:r>
               <w:rPr>
@@ -2446,7 +2471,7 @@
                 <w:noProof/>
                 <w:webHidden/>
               </w:rPr>
-              <w:instrText xml:space="preserve"> PAGEREF _Toc128144713 \h </w:instrText>
+              <w:instrText xml:space="preserve"> PAGEREF _Toc128248910 \h </w:instrText>
             </w:r>
             <w:r>
               <w:rPr>
@@ -2479,6 +2504,77 @@
         </w:p>
         <w:p>
           <w:pPr>
+            <w:pStyle w:val="TOC1"/>
+            <w:spacing w:line="348" w:lineRule="auto"/>
+            <w:rPr>
+              <w:rFonts w:asciiTheme="minorHAnsi" w:eastAsiaTheme="minorEastAsia" w:hAnsiTheme="minorHAnsi"/>
+              <w:noProof/>
+              <w:sz w:val="22"/>
+              <w:lang w:eastAsia="ru-RU"/>
+            </w:rPr>
+          </w:pPr>
+          <w:hyperlink w:anchor="_Toc128248911" w:history="1">
+            <w:r>
+              <w:rPr>
+                <w:rStyle w:val="Hyperlink"/>
+                <w:noProof/>
+                <w:lang w:val="en-US"/>
+              </w:rPr>
+              <w:t>APPENDIX D Page Navigation</w:t>
+            </w:r>
+            <w:r>
+              <w:rPr>
+                <w:noProof/>
+                <w:webHidden/>
+              </w:rPr>
+              <w:tab/>
+            </w:r>
+            <w:r>
+              <w:rPr>
+                <w:noProof/>
+                <w:webHidden/>
+              </w:rPr>
+              <w:fldChar w:fldCharType="begin"/>
+            </w:r>
+            <w:r>
+              <w:rPr>
+                <w:noProof/>
+                <w:webHidden/>
+              </w:rPr>
+              <w:instrText xml:space="preserve"> PAGEREF _Toc128248911 \h </w:instrText>
+            </w:r>
+            <w:r>
+              <w:rPr>
+                <w:noProof/>
+                <w:webHidden/>
+              </w:rPr>
+            </w:r>
+            <w:r>
+              <w:rPr>
+                <w:noProof/>
+                <w:webHidden/>
+              </w:rPr>
+              <w:fldChar w:fldCharType="separate"/>
+            </w:r>
+            <w:r>
+              <w:rPr>
+                <w:noProof/>
+                <w:webHidden/>
+              </w:rPr>
+              <w:t>49</w:t>
+            </w:r>
+            <w:r>
+              <w:rPr>
+                <w:noProof/>
+                <w:webHidden/>
+              </w:rPr>
+              <w:fldChar w:fldCharType="end"/>
+            </w:r>
+          </w:hyperlink>
+        </w:p>
+        <w:p>
+          <w:pPr>
+            <w:spacing w:line="348" w:lineRule="auto"/>
             <w:ind w:firstLine="0"/>
             <w:rPr>
               <w:noProof/>
@@ -2499,7 +2595,7 @@
       <w:pPr>
         <w:pStyle w:val="Heading1"/>
       </w:pPr>
-      <w:bookmarkStart w:id="0" w:name="_Toc128144689"/>
+      <w:bookmarkStart w:id="0" w:name="_Toc128248886"/>
       <w:r>
         <w:rPr>
           <w:lang w:val="en-US"/>
@@ -2685,7 +2781,7 @@
       <w:pPr>
         <w:pStyle w:val="Heading1"/>
       </w:pPr>
-      <w:bookmarkStart w:id="1" w:name="_Toc128144690"/>
+      <w:bookmarkStart w:id="1" w:name="_Toc128248887"/>
       <w:r>
         <w:rPr>
           <w:lang w:val="en-US"/>
@@ -3407,7 +3503,7 @@
       <w:pPr>
         <w:pStyle w:val="Heading1"/>
       </w:pPr>
-      <w:bookmarkStart w:id="2" w:name="_Toc128144691"/>
+      <w:bookmarkStart w:id="2" w:name="_Toc128248888"/>
       <w:r>
         <w:lastRenderedPageBreak/>
         <w:t xml:space="preserve">1 </w:t>
@@ -7653,7 +7749,7 @@
           <w:lang w:val="en-US"/>
         </w:rPr>
       </w:pPr>
-      <w:bookmarkStart w:id="3" w:name="_Toc128144692"/>
+      <w:bookmarkStart w:id="3" w:name="_Toc128248889"/>
       <w:r>
         <w:rPr>
           <w:lang w:val="en-US"/>
@@ -7680,7 +7776,7 @@
       <w:pPr>
         <w:pStyle w:val="Heading2"/>
       </w:pPr>
-      <w:bookmarkStart w:id="4" w:name="_Toc128144693"/>
+      <w:bookmarkStart w:id="4" w:name="_Toc128248890"/>
       <w:r>
         <w:rPr>
           <w:lang w:val="en-US"/>
@@ -8011,7 +8107,7 @@
       <w:pPr>
         <w:pStyle w:val="Heading2"/>
       </w:pPr>
-      <w:bookmarkStart w:id="5" w:name="_Toc128144694"/>
+      <w:bookmarkStart w:id="5" w:name="_Toc128248891"/>
       <w:r>
         <w:rPr>
           <w:lang w:val="en-US"/>
@@ -8825,7 +8921,7 @@
       <w:pPr>
         <w:pStyle w:val="Heading2"/>
       </w:pPr>
-      <w:bookmarkStart w:id="6" w:name="_Toc128144695"/>
+      <w:bookmarkStart w:id="6" w:name="_Toc128248892"/>
       <w:r>
         <w:rPr>
           <w:lang w:val="en-US"/>
@@ -9141,7 +9237,7 @@
           <w:lang w:val="en-US"/>
         </w:rPr>
       </w:pPr>
-      <w:bookmarkStart w:id="7" w:name="_Toc128144696"/>
+      <w:bookmarkStart w:id="7" w:name="_Toc128248893"/>
       <w:r>
         <w:rPr>
           <w:lang w:val="en-US"/>
@@ -9308,13 +9404,12 @@
         </w:rPr>
         <w:t xml:space="preserve"> On the other hand, value object are collections of data with some internal consistency logic that are not identifiable.</w:t>
       </w:r>
-    </w:p>
-    <w:p>
-      <w:pPr>
-        <w:rPr>
-          <w:lang w:val="en-US"/>
-        </w:rPr>
-      </w:pPr>
+      <w:r>
+        <w:rPr>
+          <w:lang w:val="en-US"/>
+        </w:rPr>
+        <w:t xml:space="preserve"> </w:t>
+      </w:r>
       <w:r>
         <w:rPr>
           <w:lang w:val="en-US"/>
@@ -9380,12 +9475,36 @@
         <w:rPr>
           <w:lang w:val="en-US"/>
         </w:rPr>
+        <w:t xml:space="preserve">The full Domain Diagram is provided via </w:t>
+      </w:r>
+      <w:r>
+        <w:rPr>
+          <w:lang w:val="en-US"/>
+        </w:rPr>
         <w:t>A</w:t>
       </w:r>
       <w:r>
         <w:rPr>
           <w:lang w:val="en-US"/>
         </w:rPr>
+        <w:t>ttachment A. Ot</w:t>
+      </w:r>
+      <w:r>
+        <w:rPr>
+          <w:lang w:val="en-US"/>
+        </w:rPr>
+        <w:t>herwise,</w:t>
+      </w:r>
+      <w:r>
+        <w:rPr>
+          <w:lang w:val="en-US"/>
+        </w:rPr>
+        <w:t xml:space="preserve"> a</w:t>
+      </w:r>
+      <w:r>
+        <w:rPr>
+          <w:lang w:val="en-US"/>
+        </w:rPr>
         <w:t>ggregates</w:t>
       </w:r>
       <w:r>
@@ -9410,7 +9529,19 @@
         <w:rPr>
           <w:lang w:val="en-US"/>
         </w:rPr>
-        <w:t xml:space="preserve"> are presented</w:t>
+        <w:t xml:space="preserve"> </w:t>
+      </w:r>
+      <w:r>
+        <w:rPr>
+          <w:lang w:val="en-US"/>
+        </w:rPr>
+        <w:t xml:space="preserve">in tabular form </w:t>
+      </w:r>
+      <w:r>
+        <w:rPr>
+          <w:lang w:val="en-US"/>
+        </w:rPr>
+        <w:t>are presented</w:t>
       </w:r>
       <w:r>
         <w:rPr>
@@ -10021,7 +10152,19 @@
               <w:rPr>
                 <w:lang w:val="en-US"/>
               </w:rPr>
-              <w:t>InstructionCreated</w:t>
+              <w:t>Instruction</w:t>
+            </w:r>
+            <w:r>
+              <w:rPr>
+                <w:lang w:val="en-US"/>
+              </w:rPr>
+              <w:t>s</w:t>
+            </w:r>
+            <w:r>
+              <w:rPr>
+                <w:lang w:val="en-US"/>
+              </w:rPr>
+              <w:t>Created</w:t>
             </w:r>
             <w:proofErr w:type="spellEnd"/>
           </w:p>
@@ -10099,12 +10242,20 @@
                 <w:lang w:val="en-US"/>
               </w:rPr>
             </w:pPr>
-            <w:r>
-              <w:rPr>
-                <w:lang w:val="en-US"/>
-              </w:rPr>
-              <w:t>Used addresses</w:t>
-            </w:r>
+            <w:proofErr w:type="spellStart"/>
+            <w:r>
+              <w:rPr>
+                <w:lang w:val="en-US"/>
+              </w:rPr>
+              <w:t>UsedA</w:t>
+            </w:r>
+            <w:r>
+              <w:rPr>
+                <w:lang w:val="en-US"/>
+              </w:rPr>
+              <w:t>ddresses</w:t>
+            </w:r>
+            <w:proofErr w:type="spellEnd"/>
           </w:p>
         </w:tc>
         <w:tc>
@@ -12235,7 +12386,80 @@
               <w:rPr>
                 <w:lang w:val="en-US"/>
               </w:rPr>
-              <w:t>Group name to the stats so far</w:t>
+              <w:t xml:space="preserve">Stats </w:t>
+            </w:r>
+            <w:r>
+              <w:rPr>
+                <w:lang w:val="en-US"/>
+              </w:rPr>
+              <w:t>so far</w:t>
+            </w:r>
+          </w:p>
+        </w:tc>
+        <w:tc>
+          <w:tcPr>
+            <w:tcW w:w="3178" w:type="dxa"/>
+          </w:tcPr>
+          <w:p>
+            <w:pPr>
+              <w:ind w:firstLine="0"/>
+              <w:rPr>
+                <w:lang w:val="en-US"/>
+              </w:rPr>
+            </w:pPr>
+            <w:r>
+              <w:rPr>
+                <w:lang w:val="en-US"/>
+              </w:rPr>
+              <w:t>NOT NULL</w:t>
+            </w:r>
+          </w:p>
+        </w:tc>
+      </w:tr>
+      <w:tr>
+        <w:tc>
+          <w:tcPr>
+            <w:tcW w:w="3249" w:type="dxa"/>
+          </w:tcPr>
+          <w:p>
+            <w:pPr>
+              <w:ind w:firstLine="0"/>
+              <w:rPr>
+                <w:lang w:val="en-US"/>
+              </w:rPr>
+            </w:pPr>
+            <w:proofErr w:type="spellStart"/>
+            <w:r>
+              <w:rPr>
+                <w:lang w:val="en-US"/>
+              </w:rPr>
+              <w:t>Daily</w:t>
+            </w:r>
+            <w:r>
+              <w:rPr>
+                <w:lang w:val="en-US"/>
+              </w:rPr>
+              <w:t>Stats</w:t>
+            </w:r>
+            <w:proofErr w:type="spellEnd"/>
+          </w:p>
+        </w:tc>
+        <w:tc>
+          <w:tcPr>
+            <w:tcW w:w="3144" w:type="dxa"/>
+          </w:tcPr>
+          <w:p>
+            <w:pPr>
+              <w:ind w:firstLine="0"/>
+              <w:rPr>
+                <w:lang w:val="en-US"/>
+              </w:rPr>
+            </w:pPr>
+            <w:r>
+              <w:rPr>
+                <w:lang w:val="en-US"/>
+              </w:rPr>
+              <w:t>Day to the stats</w:t>
             </w:r>
           </w:p>
         </w:tc>
@@ -12288,67 +12512,6 @@
       <w:tr>
         <w:tc>
           <w:tcPr>
-            <w:tcW w:w="3249" w:type="dxa"/>
-          </w:tcPr>
-          <w:p>
-            <w:pPr>
-              <w:ind w:firstLine="0"/>
-              <w:rPr>
-                <w:lang w:val="en-US"/>
-              </w:rPr>
-            </w:pPr>
-            <w:proofErr w:type="spellStart"/>
-            <w:r>
-              <w:rPr>
-                <w:lang w:val="en-US"/>
-              </w:rPr>
-              <w:t>FinancialStats</w:t>
-            </w:r>
-            <w:proofErr w:type="spellEnd"/>
-          </w:p>
-        </w:tc>
-        <w:tc>
-          <w:tcPr>
-            <w:tcW w:w="3144" w:type="dxa"/>
-          </w:tcPr>
-          <w:p>
-            <w:pPr>
-              <w:ind w:firstLine="0"/>
-              <w:rPr>
-                <w:lang w:val="en-US"/>
-              </w:rPr>
-            </w:pPr>
-            <w:r>
-              <w:rPr>
-                <w:lang w:val="en-US"/>
-              </w:rPr>
-              <w:t>Group name to day to the stats</w:t>
-            </w:r>
-          </w:p>
-        </w:tc>
-        <w:tc>
-          <w:tcPr>
-            <w:tcW w:w="3178" w:type="dxa"/>
-          </w:tcPr>
-          <w:p>
-            <w:pPr>
-              <w:ind w:firstLine="0"/>
-              <w:rPr>
-                <w:lang w:val="en-US"/>
-              </w:rPr>
-            </w:pPr>
-            <w:r>
-              <w:rPr>
-                <w:lang w:val="en-US"/>
-              </w:rPr>
-              <w:t>NOT NULL</w:t>
-            </w:r>
-          </w:p>
-        </w:tc>
-      </w:tr>
-      <w:tr>
-        <w:tc>
-          <w:tcPr>
             <w:tcW w:w="9571" w:type="dxa"/>
             <w:gridSpan w:val="3"/>
           </w:tcPr>
@@ -12400,7 +12563,7 @@
               <w:rPr>
                 <w:lang w:val="en-US"/>
               </w:rPr>
-              <w:t>PlantsCount</w:t>
+              <w:t>GroupName</w:t>
             </w:r>
             <w:proofErr w:type="spellEnd"/>
           </w:p>
@@ -12420,7 +12583,7 @@
               <w:rPr>
                 <w:lang w:val="en-US"/>
               </w:rPr>
-              <w:t>Number of stock items added</w:t>
+              <w:t>Name of group for which stats are collected</w:t>
             </w:r>
           </w:p>
         </w:tc>
@@ -12439,7 +12602,7 @@
               <w:rPr>
                 <w:lang w:val="en-US"/>
               </w:rPr>
-              <w:t>NOT NULL, NOT NEGATIVE</w:t>
+              <w:t>NOT NULL</w:t>
             </w:r>
           </w:p>
         </w:tc>
@@ -12461,7 +12624,7 @@
               <w:rPr>
                 <w:lang w:val="en-US"/>
               </w:rPr>
-              <w:t>InstructionsCount</w:t>
+              <w:t>PlantsCount</w:t>
             </w:r>
             <w:proofErr w:type="spellEnd"/>
           </w:p>
@@ -12481,7 +12644,7 @@
               <w:rPr>
                 <w:lang w:val="en-US"/>
               </w:rPr>
-              <w:t>Number of instructions created</w:t>
+              <w:t>Number of stock items added</w:t>
             </w:r>
           </w:p>
         </w:tc>
@@ -12522,7 +12685,7 @@
               <w:rPr>
                 <w:lang w:val="en-US"/>
               </w:rPr>
-              <w:t>PostedCount</w:t>
+              <w:t>InstructionsCount</w:t>
             </w:r>
             <w:proofErr w:type="spellEnd"/>
           </w:p>
@@ -12542,7 +12705,7 @@
               <w:rPr>
                 <w:lang w:val="en-US"/>
               </w:rPr>
-              <w:t>Number of posts created</w:t>
+              <w:t>Number of instructions created</w:t>
             </w:r>
           </w:p>
         </w:tc>
@@ -12583,7 +12746,7 @@
               <w:rPr>
                 <w:lang w:val="en-US"/>
               </w:rPr>
-              <w:t>SoldCount</w:t>
+              <w:t>PostedCount</w:t>
             </w:r>
             <w:proofErr w:type="spellEnd"/>
           </w:p>
@@ -12603,7 +12766,7 @@
               <w:rPr>
                 <w:lang w:val="en-US"/>
               </w:rPr>
-              <w:t>Number of orders delivered</w:t>
+              <w:t>Number of posts created</w:t>
             </w:r>
           </w:p>
         </w:tc>
@@ -12639,12 +12802,14 @@
                 <w:lang w:val="en-US"/>
               </w:rPr>
             </w:pPr>
-            <w:r>
-              <w:rPr>
-                <w:lang w:val="en-US"/>
-              </w:rPr>
-              <w:t>Income</w:t>
-            </w:r>
+            <w:proofErr w:type="spellStart"/>
+            <w:r>
+              <w:rPr>
+                <w:lang w:val="en-US"/>
+              </w:rPr>
+              <w:t>SoldCount</w:t>
+            </w:r>
+            <w:proofErr w:type="spellEnd"/>
           </w:p>
         </w:tc>
         <w:tc>
@@ -12662,7 +12827,7 @@
               <w:rPr>
                 <w:lang w:val="en-US"/>
               </w:rPr>
-              <w:t>Combined income for period</w:t>
+              <w:t>Number of orders delivered</w:t>
             </w:r>
           </w:p>
         </w:tc>
@@ -12686,6 +12851,65 @@
           </w:p>
         </w:tc>
       </w:tr>
+      <w:tr>
+        <w:tc>
+          <w:tcPr>
+            <w:tcW w:w="3249" w:type="dxa"/>
+          </w:tcPr>
+          <w:p>
+            <w:pPr>
+              <w:ind w:firstLine="0"/>
+              <w:rPr>
+                <w:lang w:val="en-US"/>
+              </w:rPr>
+            </w:pPr>
+            <w:r>
+              <w:rPr>
+                <w:lang w:val="en-US"/>
+              </w:rPr>
+              <w:t>Income</w:t>
+            </w:r>
+          </w:p>
+        </w:tc>
+        <w:tc>
+          <w:tcPr>
+            <w:tcW w:w="3144" w:type="dxa"/>
+          </w:tcPr>
+          <w:p>
+            <w:pPr>
+              <w:ind w:firstLine="0"/>
+              <w:rPr>
+                <w:lang w:val="en-US"/>
+              </w:rPr>
+            </w:pPr>
+            <w:r>
+              <w:rPr>
+                <w:lang w:val="en-US"/>
+              </w:rPr>
+              <w:t>Combined income for period</w:t>
+            </w:r>
+          </w:p>
+        </w:tc>
+        <w:tc>
+          <w:tcPr>
+            <w:tcW w:w="3178" w:type="dxa"/>
+          </w:tcPr>
+          <w:p>
+            <w:pPr>
+              <w:ind w:firstLine="0"/>
+              <w:rPr>
+                <w:lang w:val="en-US"/>
+              </w:rPr>
+            </w:pPr>
+            <w:r>
+              <w:rPr>
+                <w:lang w:val="en-US"/>
+              </w:rPr>
+              <w:t>NOT NULL, NOT NEGATIVE</w:t>
+            </w:r>
+          </w:p>
+        </w:tc>
+      </w:tr>
     </w:tbl>
     <w:p/>
     <w:p>
@@ -12693,6 +12917,9 @@
         <w:spacing w:after="200" w:line="276" w:lineRule="auto"/>
         <w:ind w:firstLine="0"/>
         <w:jc w:val="left"/>
+        <w:rPr>
+          <w:lang w:val="en-US"/>
+        </w:rPr>
       </w:pPr>
       <w:r>
         <w:rPr>
@@ -12704,7 +12931,66 @@
         <w:rPr>
           <w:lang w:val="en-US"/>
         </w:rPr>
-        <w:t>traints include:</w:t>
+        <w:t xml:space="preserve">traints </w:t>
+      </w:r>
+      <w:r>
+        <w:rPr>
+          <w:lang w:val="en-US"/>
+        </w:rPr>
+        <w:t xml:space="preserve">are </w:t>
+      </w:r>
+      <w:r>
+        <w:rPr>
+          <w:lang w:val="en-US"/>
+        </w:rPr>
+        <w:t>presented</w:t>
+      </w:r>
+      <w:r>
+        <w:rPr>
+          <w:lang w:val="en-US"/>
+        </w:rPr>
+        <w:t xml:space="preserve"> in table 3.2</w:t>
+      </w:r>
+    </w:p>
+    <w:p>
+      <w:pPr>
+        <w:spacing w:after="200" w:line="276" w:lineRule="auto"/>
+        <w:ind w:firstLine="0"/>
+        <w:jc w:val="left"/>
+        <w:rPr>
+          <w:lang w:val="en-US"/>
+        </w:rPr>
+      </w:pPr>
+    </w:p>
+    <w:p>
+      <w:pPr>
+        <w:rPr>
+          <w:lang w:val="en-US"/>
+        </w:rPr>
+      </w:pPr>
+      <w:r>
+        <w:rPr>
+          <w:lang w:val="en-US"/>
+        </w:rPr>
+        <w:t>Table 3.</w:t>
+      </w:r>
+      <w:r>
+        <w:rPr>
+          <w:lang w:val="en-US"/>
+        </w:rPr>
+        <w:t>2</w:t>
+      </w:r>
+      <w:r>
+        <w:rPr>
+          <w:lang w:val="en-US"/>
+        </w:rPr>
+        <w:t xml:space="preserve"> – </w:t>
+      </w:r>
+      <w:r>
+        <w:rPr>
+          <w:lang w:val="en-US"/>
+        </w:rPr>
+        <w:t>Additional constraints</w:t>
       </w:r>
     </w:p>
     <w:tbl>
@@ -12790,7 +13076,7 @@
               <w:rPr>
                 <w:lang w:val="en-US"/>
               </w:rPr>
-              <w:t>PlantPost</w:t>
+              <w:t>PlantStock</w:t>
             </w:r>
             <w:proofErr w:type="spellEnd"/>
           </w:p>
@@ -12811,43 +13097,7 @@
               <w:rPr>
                 <w:lang w:val="en-US"/>
               </w:rPr>
-              <w:t>Can</w:t>
-            </w:r>
-            <w:r>
-              <w:rPr>
-                <w:lang w:val="en-US"/>
-              </w:rPr>
-              <w:t xml:space="preserve">not </w:t>
-            </w:r>
-            <w:r>
-              <w:rPr>
-                <w:lang w:val="en-US"/>
-              </w:rPr>
-              <w:t>be</w:t>
-            </w:r>
-            <w:r>
-              <w:rPr>
-                <w:lang w:val="en-US"/>
-              </w:rPr>
-              <w:t xml:space="preserve"> deleted by anyone except </w:t>
-            </w:r>
-            <w:r>
-              <w:rPr>
-                <w:lang w:val="en-US"/>
-              </w:rPr>
-              <w:t xml:space="preserve">a manager or </w:t>
-            </w:r>
-            <w:r>
-              <w:rPr>
-                <w:lang w:val="en-US"/>
-              </w:rPr>
-              <w:t xml:space="preserve">the </w:t>
-            </w:r>
-            <w:r>
-              <w:rPr>
-                <w:lang w:val="en-US"/>
-              </w:rPr>
-              <w:t>producer that created it.</w:t>
+              <w:t>Cannot be updated if post record exists that references it. Age of the plant cannot be edited under any condition.</w:t>
             </w:r>
           </w:p>
         </w:tc>
@@ -12873,7 +13123,7 @@
               <w:rPr>
                 <w:lang w:val="en-US"/>
               </w:rPr>
-              <w:t>PlantOrder</w:t>
+              <w:t>PlantPost</w:t>
             </w:r>
             <w:proofErr w:type="spellEnd"/>
           </w:p>
@@ -12894,97 +13144,7 @@
               <w:rPr>
                 <w:lang w:val="en-US"/>
               </w:rPr>
-              <w:t xml:space="preserve">Cannot be deleted by anyone except </w:t>
-            </w:r>
-            <w:r>
-              <w:rPr>
-                <w:lang w:val="en-US"/>
-              </w:rPr>
-              <w:t xml:space="preserve">a manager or </w:t>
-            </w:r>
-            <w:r>
-              <w:rPr>
-                <w:lang w:val="en-US"/>
-              </w:rPr>
-              <w:t xml:space="preserve">the </w:t>
-            </w:r>
-            <w:r>
-              <w:rPr>
-                <w:lang w:val="en-US"/>
-              </w:rPr>
-              <w:t xml:space="preserve">producer that created </w:t>
-            </w:r>
-            <w:r>
-              <w:rPr>
-                <w:lang w:val="en-US"/>
-              </w:rPr>
-              <w:t>underlying post</w:t>
-            </w:r>
-            <w:r>
-              <w:rPr>
-                <w:lang w:val="en-US"/>
-              </w:rPr>
-              <w:t>.</w:t>
-            </w:r>
-            <w:r>
-              <w:rPr>
-                <w:lang w:val="en-US"/>
-              </w:rPr>
-              <w:t xml:space="preserve"> Cannot be created for plant</w:t>
-            </w:r>
-            <w:r>
-              <w:rPr>
-                <w:lang w:val="en-US"/>
-              </w:rPr>
-              <w:t>s that are in</w:t>
-            </w:r>
-            <w:r>
-              <w:rPr>
-                <w:lang w:val="en-US"/>
-              </w:rPr>
-              <w:t xml:space="preserve"> a</w:t>
-            </w:r>
-            <w:r>
-              <w:rPr>
-                <w:lang w:val="en-US"/>
-              </w:rPr>
-              <w:t xml:space="preserve"> planning stage – their </w:t>
-            </w:r>
-            <w:r>
-              <w:rPr>
-                <w:lang w:val="en-US"/>
-              </w:rPr>
-              <w:t xml:space="preserve">creation </w:t>
-            </w:r>
-            <w:r>
-              <w:rPr>
-                <w:lang w:val="en-US"/>
-              </w:rPr>
-              <w:t>date</w:t>
-            </w:r>
-            <w:r>
-              <w:rPr>
-                <w:lang w:val="en-US"/>
-              </w:rPr>
-              <w:t>s</w:t>
-            </w:r>
-            <w:r>
-              <w:rPr>
-                <w:lang w:val="en-US"/>
-              </w:rPr>
-              <w:t xml:space="preserve"> are</w:t>
-            </w:r>
-            <w:r>
-              <w:rPr>
-                <w:lang w:val="en-US"/>
-              </w:rPr>
-              <w:t xml:space="preserve"> after current date.</w:t>
-            </w:r>
-            <w:r>
-              <w:rPr>
-                <w:lang w:val="en-US"/>
-              </w:rPr>
-              <w:t xml:space="preserve"> Cannot be confirmed to be received by anyone outside of customer that ordered it.</w:t>
+              <w:t>Cannot be deleted by anyone except a manager or the producer that created it.</w:t>
             </w:r>
           </w:p>
         </w:tc>
@@ -13010,7 +13170,7 @@
               <w:rPr>
                 <w:lang w:val="en-US"/>
               </w:rPr>
-              <w:t>PlantStock</w:t>
+              <w:t>PlantOrder</w:t>
             </w:r>
             <w:proofErr w:type="spellEnd"/>
           </w:p>
@@ -13031,53 +13191,12 @@
               <w:rPr>
                 <w:lang w:val="en-US"/>
               </w:rPr>
-              <w:t xml:space="preserve">Cannot be updated </w:t>
-            </w:r>
-            <w:r>
-              <w:rPr>
-                <w:lang w:val="en-US"/>
-              </w:rPr>
-              <w:t>if post record exists</w:t>
-            </w:r>
-            <w:r>
-              <w:rPr>
-                <w:lang w:val="en-US"/>
-              </w:rPr>
-              <w:t xml:space="preserve"> that references it.</w:t>
-            </w:r>
-            <w:r>
-              <w:rPr>
-                <w:lang w:val="en-US"/>
-              </w:rPr>
-              <w:t xml:space="preserve"> Age of the plant cannot be edited under any condition.</w:t>
+              <w:t>Cannot be deleted by anyone except a manager or the producer that created underlying post. Cannot be created for plants that are in a planning stage – their creation dates are after current date. Cannot be confirmed to be received by anyone outside of customer that ordered it.</w:t>
             </w:r>
           </w:p>
         </w:tc>
       </w:tr>
     </w:tbl>
-    <w:p>
-      <w:pPr>
-        <w:rPr>
-          <w:lang w:val="en-US"/>
-        </w:rPr>
-      </w:pPr>
-    </w:p>
-    <w:p>
-      <w:pPr>
-        <w:spacing w:after="200" w:line="276" w:lineRule="auto"/>
-        <w:ind w:firstLine="0"/>
-        <w:jc w:val="left"/>
-        <w:rPr>
-          <w:lang w:val="en-US"/>
-        </w:rPr>
-      </w:pPr>
-      <w:r>
-        <w:rPr>
-          <w:lang w:val="en-US"/>
-        </w:rPr>
-        <w:br w:type="page"/>
-      </w:r>
-    </w:p>
     <w:p>
       <w:pPr>
         <w:rPr>
@@ -13494,7 +13613,7 @@
           <w:lang w:val="en-US"/>
         </w:rPr>
       </w:pPr>
-      <w:bookmarkStart w:id="8" w:name="_Toc128144697"/>
+      <w:bookmarkStart w:id="8" w:name="_Toc128248894"/>
       <w:r>
         <w:rPr>
           <w:lang w:val="en-US"/>
@@ -14057,7 +14176,7 @@
           <w:lang w:val="en-US"/>
         </w:rPr>
       </w:pPr>
-      <w:bookmarkStart w:id="9" w:name="_Toc128144698"/>
+      <w:bookmarkStart w:id="9" w:name="_Toc128248895"/>
       <w:r>
         <w:rPr>
           <w:lang w:val="en-US"/>
@@ -14129,8 +14248,6 @@
         </w:rPr>
         <w:t>is built</w:t>
       </w:r>
-      <w:bookmarkStart w:id="10" w:name="_GoBack"/>
-      <w:bookmarkEnd w:id="10"/>
       <w:r>
         <w:rPr>
           <w:lang w:val="en-US"/>
@@ -14793,7 +14910,7 @@
           <w:lang w:val="en-US"/>
         </w:rPr>
       </w:pPr>
-      <w:bookmarkStart w:id="11" w:name="_Toc128144699"/>
+      <w:bookmarkStart w:id="10" w:name="_Toc128248896"/>
       <w:r>
         <w:rPr>
           <w:lang w:val="en-US"/>
@@ -14813,186 +14930,186 @@
         </w:rPr>
         <w:t>STRUCTURE OF THE APPLICATION</w:t>
       </w:r>
+      <w:bookmarkEnd w:id="10"/>
+    </w:p>
+    <w:p>
+      <w:pPr>
+        <w:rPr>
+          <w:lang w:val="en-US"/>
+        </w:rPr>
+      </w:pPr>
+    </w:p>
+    <w:p>
+      <w:r>
+        <w:rPr>
+          <w:lang w:val="en-US"/>
+        </w:rPr>
+        <w:t xml:space="preserve">The </w:t>
+      </w:r>
+      <w:r>
+        <w:rPr>
+          <w:lang w:val="en-US"/>
+        </w:rPr>
+        <w:t>fronte</w:t>
+      </w:r>
+      <w:r>
+        <w:rPr>
+          <w:lang w:val="en-US"/>
+        </w:rPr>
+        <w:t>n</w:t>
+      </w:r>
+      <w:r>
+        <w:rPr>
+          <w:lang w:val="en-US"/>
+        </w:rPr>
+        <w:t xml:space="preserve">d </w:t>
+      </w:r>
+      <w:r>
+        <w:rPr>
+          <w:lang w:val="en-US"/>
+        </w:rPr>
+        <w:t>application would be</w:t>
+      </w:r>
+      <w:r>
+        <w:rPr>
+          <w:lang w:val="en-US"/>
+        </w:rPr>
+        <w:t xml:space="preserve"> </w:t>
+      </w:r>
+      <w:r>
+        <w:rPr>
+          <w:lang w:val="en-US"/>
+        </w:rPr>
+        <w:t xml:space="preserve">structured as one homogeneous application, where all users </w:t>
+      </w:r>
+      <w:r>
+        <w:rPr>
+          <w:lang w:val="en-US"/>
+        </w:rPr>
+        <w:t xml:space="preserve">use </w:t>
+      </w:r>
+      <w:r>
+        <w:rPr>
+          <w:lang w:val="en-US"/>
+        </w:rPr>
+        <w:t>one and the same application</w:t>
+      </w:r>
+      <w:r>
+        <w:rPr>
+          <w:lang w:val="en-US"/>
+        </w:rPr>
+        <w:t xml:space="preserve">. However, </w:t>
+      </w:r>
+      <w:r>
+        <w:rPr>
+          <w:lang w:val="en-US"/>
+        </w:rPr>
+        <w:t>only options that they would be able to execute</w:t>
+      </w:r>
+      <w:r>
+        <w:rPr>
+          <w:lang w:val="en-US"/>
+        </w:rPr>
+        <w:t xml:space="preserve"> are visible to them.</w:t>
+      </w:r>
+      <w:r>
+        <w:rPr>
+          <w:lang w:val="en-US"/>
+        </w:rPr>
+        <w:t xml:space="preserve"> This </w:t>
+      </w:r>
+      <w:r>
+        <w:rPr>
+          <w:lang w:val="en-US"/>
+        </w:rPr>
+        <w:t xml:space="preserve">would </w:t>
+      </w:r>
+      <w:r>
+        <w:rPr>
+          <w:lang w:val="en-US"/>
+        </w:rPr>
+        <w:t xml:space="preserve">not </w:t>
+      </w:r>
+      <w:r>
+        <w:rPr>
+          <w:lang w:val="en-US"/>
+        </w:rPr>
+        <w:t xml:space="preserve">be </w:t>
+      </w:r>
+      <w:r>
+        <w:rPr>
+          <w:lang w:val="en-US"/>
+        </w:rPr>
+        <w:t xml:space="preserve">used </w:t>
+      </w:r>
+      <w:r>
+        <w:rPr>
+          <w:lang w:val="en-US"/>
+        </w:rPr>
+        <w:t xml:space="preserve">for defining access </w:t>
+      </w:r>
+      <w:r>
+        <w:rPr>
+          <w:lang w:val="en-US"/>
+        </w:rPr>
+        <w:t>as the client would still be able to call all of th</w:t>
+      </w:r>
+      <w:r>
+        <w:rPr>
+          <w:lang w:val="en-US"/>
+        </w:rPr>
+        <w:t>ose options through the Web API</w:t>
+      </w:r>
+      <w:r>
+        <w:rPr>
+          <w:lang w:val="en-US"/>
+        </w:rPr>
+        <w:t xml:space="preserve">, where </w:t>
+      </w:r>
+      <w:r>
+        <w:rPr>
+          <w:lang w:val="en-US"/>
+        </w:rPr>
+        <w:t xml:space="preserve">the </w:t>
+      </w:r>
+      <w:r>
+        <w:rPr>
+          <w:lang w:val="en-US"/>
+        </w:rPr>
+        <w:t xml:space="preserve">access that the client should have would be forwarded to the </w:t>
+      </w:r>
+      <w:r>
+        <w:rPr>
+          <w:lang w:val="en-US"/>
+        </w:rPr>
+        <w:t>corresponding event or projection store</w:t>
+      </w:r>
+      <w:r>
+        <w:rPr>
+          <w:lang w:val="en-US"/>
+        </w:rPr>
+        <w:t>.</w:t>
+      </w:r>
+    </w:p>
+    <w:p/>
+    <w:p>
+      <w:pPr>
+        <w:pStyle w:val="Heading2"/>
+      </w:pPr>
+      <w:bookmarkStart w:id="11" w:name="_Toc128248897"/>
+      <w:r>
+        <w:rPr>
+          <w:lang w:val="en-US"/>
+        </w:rPr>
+        <w:t>6</w:t>
+      </w:r>
+      <w:r>
+        <w:rPr>
+          <w:lang w:val="en-US"/>
+        </w:rPr>
+        <w:t>.1 Backend architecture</w:t>
+      </w:r>
       <w:bookmarkEnd w:id="11"/>
-    </w:p>
-    <w:p>
-      <w:pPr>
-        <w:rPr>
-          <w:lang w:val="en-US"/>
-        </w:rPr>
-      </w:pPr>
-    </w:p>
-    <w:p>
-      <w:r>
-        <w:rPr>
-          <w:lang w:val="en-US"/>
-        </w:rPr>
-        <w:t xml:space="preserve">The </w:t>
-      </w:r>
-      <w:r>
-        <w:rPr>
-          <w:lang w:val="en-US"/>
-        </w:rPr>
-        <w:t>fronte</w:t>
-      </w:r>
-      <w:r>
-        <w:rPr>
-          <w:lang w:val="en-US"/>
-        </w:rPr>
-        <w:t>n</w:t>
-      </w:r>
-      <w:r>
-        <w:rPr>
-          <w:lang w:val="en-US"/>
-        </w:rPr>
-        <w:t xml:space="preserve">d </w:t>
-      </w:r>
-      <w:r>
-        <w:rPr>
-          <w:lang w:val="en-US"/>
-        </w:rPr>
-        <w:t>application would be</w:t>
-      </w:r>
-      <w:r>
-        <w:rPr>
-          <w:lang w:val="en-US"/>
-        </w:rPr>
-        <w:t xml:space="preserve"> </w:t>
-      </w:r>
-      <w:r>
-        <w:rPr>
-          <w:lang w:val="en-US"/>
-        </w:rPr>
-        <w:t xml:space="preserve">structured as one homogeneous application, where all users </w:t>
-      </w:r>
-      <w:r>
-        <w:rPr>
-          <w:lang w:val="en-US"/>
-        </w:rPr>
-        <w:t xml:space="preserve">use </w:t>
-      </w:r>
-      <w:r>
-        <w:rPr>
-          <w:lang w:val="en-US"/>
-        </w:rPr>
-        <w:t>one and the same application</w:t>
-      </w:r>
-      <w:r>
-        <w:rPr>
-          <w:lang w:val="en-US"/>
-        </w:rPr>
-        <w:t xml:space="preserve">. However, </w:t>
-      </w:r>
-      <w:r>
-        <w:rPr>
-          <w:lang w:val="en-US"/>
-        </w:rPr>
-        <w:t>only options that they would be able to execute</w:t>
-      </w:r>
-      <w:r>
-        <w:rPr>
-          <w:lang w:val="en-US"/>
-        </w:rPr>
-        <w:t xml:space="preserve"> are visible to them.</w:t>
-      </w:r>
-      <w:r>
-        <w:rPr>
-          <w:lang w:val="en-US"/>
-        </w:rPr>
-        <w:t xml:space="preserve"> This </w:t>
-      </w:r>
-      <w:r>
-        <w:rPr>
-          <w:lang w:val="en-US"/>
-        </w:rPr>
-        <w:t xml:space="preserve">would </w:t>
-      </w:r>
-      <w:r>
-        <w:rPr>
-          <w:lang w:val="en-US"/>
-        </w:rPr>
-        <w:t xml:space="preserve">not </w:t>
-      </w:r>
-      <w:r>
-        <w:rPr>
-          <w:lang w:val="en-US"/>
-        </w:rPr>
-        <w:t xml:space="preserve">be </w:t>
-      </w:r>
-      <w:r>
-        <w:rPr>
-          <w:lang w:val="en-US"/>
-        </w:rPr>
-        <w:t xml:space="preserve">used </w:t>
-      </w:r>
-      <w:r>
-        <w:rPr>
-          <w:lang w:val="en-US"/>
-        </w:rPr>
-        <w:t xml:space="preserve">for defining access </w:t>
-      </w:r>
-      <w:r>
-        <w:rPr>
-          <w:lang w:val="en-US"/>
-        </w:rPr>
-        <w:t>as the client would still be able to call all of th</w:t>
-      </w:r>
-      <w:r>
-        <w:rPr>
-          <w:lang w:val="en-US"/>
-        </w:rPr>
-        <w:t>ose options through the Web API</w:t>
-      </w:r>
-      <w:r>
-        <w:rPr>
-          <w:lang w:val="en-US"/>
-        </w:rPr>
-        <w:t xml:space="preserve">, where </w:t>
-      </w:r>
-      <w:r>
-        <w:rPr>
-          <w:lang w:val="en-US"/>
-        </w:rPr>
-        <w:t xml:space="preserve">the </w:t>
-      </w:r>
-      <w:r>
-        <w:rPr>
-          <w:lang w:val="en-US"/>
-        </w:rPr>
-        <w:t xml:space="preserve">access that the client should have would be forwarded to the </w:t>
-      </w:r>
-      <w:r>
-        <w:rPr>
-          <w:lang w:val="en-US"/>
-        </w:rPr>
-        <w:t>corresponding event or projection store</w:t>
-      </w:r>
-      <w:r>
-        <w:rPr>
-          <w:lang w:val="en-US"/>
-        </w:rPr>
-        <w:t>.</w:t>
-      </w:r>
-    </w:p>
-    <w:p/>
-    <w:p>
-      <w:pPr>
-        <w:pStyle w:val="Heading2"/>
-      </w:pPr>
-      <w:bookmarkStart w:id="12" w:name="_Toc128144700"/>
-      <w:r>
-        <w:rPr>
-          <w:lang w:val="en-US"/>
-        </w:rPr>
-        <w:t>6</w:t>
-      </w:r>
-      <w:r>
-        <w:rPr>
-          <w:lang w:val="en-US"/>
-        </w:rPr>
-        <w:t>.1 Backend architecture</w:t>
-      </w:r>
-      <w:bookmarkEnd w:id="12"/>
     </w:p>
     <w:p/>
     <w:p>
@@ -15634,7 +15751,7 @@
       <w:pPr>
         <w:pStyle w:val="Heading2"/>
       </w:pPr>
-      <w:bookmarkStart w:id="13" w:name="_Toc128144701"/>
+      <w:bookmarkStart w:id="12" w:name="_Toc128248898"/>
       <w:r>
         <w:rPr>
           <w:lang w:val="en-US"/>
@@ -15648,7 +15765,7 @@
         </w:rPr>
         <w:t>.2 Frontend architecture</w:t>
       </w:r>
-      <w:bookmarkEnd w:id="13"/>
+      <w:bookmarkEnd w:id="12"/>
     </w:p>
     <w:p/>
     <w:p>
@@ -15840,7 +15957,7 @@
           <w:lang w:val="en-US"/>
         </w:rPr>
       </w:pPr>
-      <w:bookmarkStart w:id="14" w:name="_Toc128144702"/>
+      <w:bookmarkStart w:id="13" w:name="_Toc128248899"/>
       <w:r>
         <w:rPr>
           <w:lang w:val="en-US"/>
@@ -15866,34 +15983,34 @@
         </w:rPr>
         <w:t xml:space="preserve"> IMPLEMENTATION</w:t>
       </w:r>
+      <w:bookmarkEnd w:id="13"/>
+    </w:p>
+    <w:p>
+      <w:pPr>
+        <w:rPr>
+          <w:lang w:val="en-US"/>
+        </w:rPr>
+      </w:pPr>
+    </w:p>
+    <w:p>
+      <w:pPr>
+        <w:pStyle w:val="Heading2"/>
+      </w:pPr>
+      <w:bookmarkStart w:id="14" w:name="_Toc128248900"/>
+      <w:r>
+        <w:rPr>
+          <w:lang w:val="en-US"/>
+        </w:rPr>
+        <w:t>7</w:t>
+      </w:r>
+      <w:r>
+        <w:rPr>
+          <w:lang w:val="en-US"/>
+        </w:rPr>
+        <w:t>.1 Backend</w:t>
+      </w:r>
       <w:bookmarkEnd w:id="14"/>
     </w:p>
-    <w:p>
-      <w:pPr>
-        <w:rPr>
-          <w:lang w:val="en-US"/>
-        </w:rPr>
-      </w:pPr>
-    </w:p>
-    <w:p>
-      <w:pPr>
-        <w:pStyle w:val="Heading2"/>
-      </w:pPr>
-      <w:bookmarkStart w:id="15" w:name="_Toc128144703"/>
-      <w:r>
-        <w:rPr>
-          <w:lang w:val="en-US"/>
-        </w:rPr>
-        <w:t>7</w:t>
-      </w:r>
-      <w:r>
-        <w:rPr>
-          <w:lang w:val="en-US"/>
-        </w:rPr>
-        <w:t>.1 Backend</w:t>
-      </w:r>
-      <w:bookmarkEnd w:id="15"/>
-    </w:p>
     <w:p/>
     <w:p>
       <w:pPr>
@@ -15905,7 +16022,25 @@
         <w:rPr>
           <w:lang w:val="en-US"/>
         </w:rPr>
-        <w:t xml:space="preserve">The backend takes a heavy advantaged from the Domain library that contains all of the basic definitions and abstractions. Its source code would be available in attachment A. However, the most important interface would be considered here. </w:t>
+        <w:t>The backend takes a heavy advantaged from the Domain library that contains all of the basic definitions and abstractions. Its source code wo</w:t>
+      </w:r>
+      <w:r>
+        <w:rPr>
+          <w:lang w:val="en-US"/>
+        </w:rPr>
+        <w:t>uld be available in A</w:t>
+      </w:r>
+      <w:r>
+        <w:rPr>
+          <w:lang w:val="en-US"/>
+        </w:rPr>
+        <w:t>ttachment B</w:t>
+      </w:r>
+      <w:r>
+        <w:rPr>
+          <w:lang w:val="en-US"/>
+        </w:rPr>
+        <w:t xml:space="preserve">. However, the most important interface would be considered here. </w:t>
       </w:r>
     </w:p>
     <w:p>
@@ -20465,7 +20600,7 @@
       <w:pPr>
         <w:pStyle w:val="Heading2"/>
       </w:pPr>
-      <w:bookmarkStart w:id="16" w:name="_Toc128144704"/>
+      <w:bookmarkStart w:id="15" w:name="_Toc128248901"/>
       <w:r>
         <w:rPr>
           <w:lang w:val="en-US"/>
@@ -20479,7 +20614,7 @@
         </w:rPr>
         <w:t>.2 Frontend</w:t>
       </w:r>
-      <w:bookmarkEnd w:id="16"/>
+      <w:bookmarkEnd w:id="15"/>
     </w:p>
     <w:p/>
     <w:p>
@@ -24496,7 +24631,13 @@
         <w:rPr>
           <w:lang w:val="en-US"/>
         </w:rPr>
-        <w:t xml:space="preserve">8.7 with </w:t>
+        <w:t>7</w:t>
+      </w:r>
+      <w:r>
+        <w:rPr>
+          <w:lang w:val="en-US"/>
+        </w:rPr>
+        <w:t xml:space="preserve">.7 with </w:t>
       </w:r>
       <w:r>
         <w:rPr>
@@ -26107,7 +26248,7 @@
         <w:rPr>
           <w:lang w:val="en-US"/>
         </w:rPr>
-        <w:t>dules can be found in Appendix B</w:t>
+        <w:t>dules can be found in Appendix C</w:t>
       </w:r>
       <w:r>
         <w:rPr>
@@ -26131,7 +26272,7 @@
         <w:rPr>
           <w:lang w:val="en-US"/>
         </w:rPr>
-        <w:t>endix C</w:t>
+        <w:t>endix D</w:t>
       </w:r>
       <w:r>
         <w:rPr>
@@ -26153,7 +26294,7 @@
           <w:lang w:val="en-US"/>
         </w:rPr>
       </w:pPr>
-      <w:bookmarkStart w:id="17" w:name="_Toc128144705"/>
+      <w:bookmarkStart w:id="16" w:name="_Toc128248902"/>
       <w:r>
         <w:rPr>
           <w:lang w:val="en-US"/>
@@ -26197,6 +26338,64 @@
         </w:rPr>
         <w:t>WITH ILLUSTRATIONS</w:t>
       </w:r>
+      <w:bookmarkEnd w:id="16"/>
+    </w:p>
+    <w:p/>
+    <w:p>
+      <w:pPr>
+        <w:rPr>
+          <w:lang w:val="en-US"/>
+        </w:rPr>
+      </w:pPr>
+      <w:r>
+        <w:rPr>
+          <w:lang w:val="en-US"/>
+        </w:rPr>
+        <w:t xml:space="preserve">This section explores </w:t>
+      </w:r>
+      <w:r>
+        <w:rPr>
+          <w:lang w:val="en-US"/>
+        </w:rPr>
+        <w:t xml:space="preserve">achievement of user tasks </w:t>
+      </w:r>
+      <w:r>
+        <w:rPr>
+          <w:lang w:val="en-US"/>
+        </w:rPr>
+        <w:t>through</w:t>
+      </w:r>
+      <w:r>
+        <w:rPr>
+          <w:lang w:val="en-US"/>
+        </w:rPr>
+        <w:t xml:space="preserve"> the application user interface.</w:t>
+      </w:r>
+    </w:p>
+    <w:p/>
+    <w:p>
+      <w:pPr>
+        <w:pStyle w:val="Heading2"/>
+      </w:pPr>
+      <w:bookmarkStart w:id="17" w:name="_Toc128248903"/>
+      <w:r>
+        <w:rPr>
+          <w:lang w:val="en-US"/>
+        </w:rPr>
+        <w:t>8</w:t>
+      </w:r>
+      <w:r>
+        <w:rPr>
+          <w:lang w:val="en-US"/>
+        </w:rPr>
+        <w:t xml:space="preserve">.1 </w:t>
+      </w:r>
+      <w:r>
+        <w:rPr>
+          <w:lang w:val="en-US"/>
+        </w:rPr>
+        <w:t>Consumer</w:t>
+      </w:r>
       <w:bookmarkEnd w:id="17"/>
     </w:p>
     <w:p/>
@@ -26210,64 +26409,6 @@
         <w:rPr>
           <w:lang w:val="en-US"/>
         </w:rPr>
-        <w:t xml:space="preserve">This section explores </w:t>
-      </w:r>
-      <w:r>
-        <w:rPr>
-          <w:lang w:val="en-US"/>
-        </w:rPr>
-        <w:t xml:space="preserve">achievement of user tasks </w:t>
-      </w:r>
-      <w:r>
-        <w:rPr>
-          <w:lang w:val="en-US"/>
-        </w:rPr>
-        <w:t>through</w:t>
-      </w:r>
-      <w:r>
-        <w:rPr>
-          <w:lang w:val="en-US"/>
-        </w:rPr>
-        <w:t xml:space="preserve"> the application user interface.</w:t>
-      </w:r>
-    </w:p>
-    <w:p/>
-    <w:p>
-      <w:pPr>
-        <w:pStyle w:val="Heading2"/>
-      </w:pPr>
-      <w:bookmarkStart w:id="18" w:name="_Toc128144706"/>
-      <w:r>
-        <w:rPr>
-          <w:lang w:val="en-US"/>
-        </w:rPr>
-        <w:t>8</w:t>
-      </w:r>
-      <w:r>
-        <w:rPr>
-          <w:lang w:val="en-US"/>
-        </w:rPr>
-        <w:t xml:space="preserve">.1 </w:t>
-      </w:r>
-      <w:r>
-        <w:rPr>
-          <w:lang w:val="en-US"/>
-        </w:rPr>
-        <w:t>Consumer</w:t>
-      </w:r>
-      <w:bookmarkEnd w:id="18"/>
-    </w:p>
-    <w:p/>
-    <w:p>
-      <w:pPr>
-        <w:rPr>
-          <w:lang w:val="en-US"/>
-        </w:rPr>
-      </w:pPr>
-      <w:r>
-        <w:rPr>
-          <w:lang w:val="en-US"/>
-        </w:rPr>
         <w:t>The initial page of the application is the login page</w:t>
       </w:r>
       <w:r>
@@ -26345,6 +26486,7 @@
     </w:p>
     <w:p>
       <w:pPr>
+        <w:pStyle w:val="NoSpacing"/>
         <w:jc w:val="center"/>
         <w:rPr>
           <w:lang w:val="en-US"/>
@@ -26494,6 +26636,7 @@
     </w:p>
     <w:p>
       <w:pPr>
+        <w:pStyle w:val="NoSpacing"/>
         <w:jc w:val="center"/>
         <w:rPr>
           <w:lang w:val="en-US"/>
@@ -26632,6 +26775,7 @@
     </w:p>
     <w:p>
       <w:pPr>
+        <w:pStyle w:val="NoSpacing"/>
         <w:jc w:val="center"/>
         <w:rPr>
           <w:lang w:val="en-US"/>
@@ -26643,7 +26787,7 @@
           <w:lang w:eastAsia="ru-RU"/>
         </w:rPr>
         <w:drawing>
-          <wp:inline distT="0" distB="0" distL="0" distR="0" wp14:anchorId="6AEB6AD8" wp14:editId="646EC193">
+          <wp:inline distT="0" distB="0" distL="0" distR="0" wp14:anchorId="5FE1CE7A" wp14:editId="74BB0ABD">
             <wp:extent cx="5019675" cy="2498160"/>
             <wp:effectExtent l="0" t="0" r="0" b="0"/>
             <wp:docPr id="10" name="Picture 10" descr="E:\Repos\Plants\diagrams\Guide\Post-modified.png"/>
@@ -26819,6 +26963,7 @@
     </w:p>
     <w:p>
       <w:pPr>
+        <w:pStyle w:val="NoSpacing"/>
         <w:jc w:val="center"/>
         <w:rPr>
           <w:lang w:val="en-US"/>
@@ -26831,7 +26976,7 @@
         </w:rPr>
         <w:lastRenderedPageBreak/>
         <w:drawing>
-          <wp:inline distT="0" distB="0" distL="0" distR="0" wp14:anchorId="08050DD5" wp14:editId="44F0474C">
+          <wp:inline distT="0" distB="0" distL="0" distR="0" wp14:anchorId="60727B28" wp14:editId="22EBA62B">
             <wp:extent cx="4985188" cy="2495550"/>
             <wp:effectExtent l="0" t="0" r="6350" b="0"/>
             <wp:docPr id="11" name="Picture 11" descr="C:\Users\korov\Downloads\Order-modified.png"/>
@@ -27098,6 +27243,7 @@
     </w:p>
     <w:p>
       <w:pPr>
+        <w:pStyle w:val="NoSpacing"/>
         <w:jc w:val="center"/>
         <w:rPr>
           <w:lang w:val="en-US"/>
@@ -27109,7 +27255,7 @@
           <w:lang w:eastAsia="ru-RU"/>
         </w:rPr>
         <w:drawing>
-          <wp:inline distT="0" distB="0" distL="0" distR="0" wp14:anchorId="50EBFAD0" wp14:editId="0801CCFD">
+          <wp:inline distT="0" distB="0" distL="0" distR="0" wp14:anchorId="642E9E9F" wp14:editId="6B882222">
             <wp:extent cx="4772025" cy="2360876"/>
             <wp:effectExtent l="0" t="0" r="0" b="1905"/>
             <wp:docPr id="14" name="Picture 14" descr="E:\Repos\Plants\diagrams\Guide\Consumer\Orders-modified.png"/>
@@ -27248,6 +27394,7 @@
     </w:p>
     <w:p>
       <w:pPr>
+        <w:pStyle w:val="NoSpacing"/>
         <w:jc w:val="center"/>
         <w:rPr>
           <w:lang w:val="en-US"/>
@@ -27259,7 +27406,7 @@
           <w:lang w:eastAsia="ru-RU"/>
         </w:rPr>
         <w:drawing>
-          <wp:inline distT="0" distB="0" distL="0" distR="0" wp14:anchorId="4821CE11" wp14:editId="53EB38F1">
+          <wp:inline distT="0" distB="0" distL="0" distR="0" wp14:anchorId="59E05482" wp14:editId="0E16ECC6">
             <wp:extent cx="5429250" cy="2673529"/>
             <wp:effectExtent l="0" t="0" r="0" b="0"/>
             <wp:docPr id="13" name="Picture 13" descr="E:\Repos\Plants\diagrams\Guide\Consumer\Instructions-modified.png"/>
@@ -27375,6 +27522,7 @@
     </w:p>
     <w:p>
       <w:pPr>
+        <w:pStyle w:val="NoSpacing"/>
         <w:jc w:val="center"/>
         <w:rPr>
           <w:lang w:val="en-US"/>
@@ -27386,7 +27534,7 @@
           <w:lang w:eastAsia="ru-RU"/>
         </w:rPr>
         <w:drawing>
-          <wp:inline distT="0" distB="0" distL="0" distR="0" wp14:anchorId="01F45C6E" wp14:editId="168AAA80">
+          <wp:inline distT="0" distB="0" distL="0" distR="0" wp14:anchorId="4710EFBA" wp14:editId="6FC991BA">
             <wp:extent cx="5114925" cy="2530822"/>
             <wp:effectExtent l="0" t="0" r="0" b="3175"/>
             <wp:docPr id="16" name="Picture 16" descr="E:\Repos\Plants\diagrams\Guide\Consumer\Instruction-modified.png"/>
@@ -27501,6 +27649,7 @@
     </w:p>
     <w:p>
       <w:pPr>
+        <w:pStyle w:val="NoSpacing"/>
         <w:jc w:val="center"/>
         <w:rPr>
           <w:lang w:val="en-US"/>
@@ -27512,7 +27661,7 @@
           <w:lang w:eastAsia="ru-RU"/>
         </w:rPr>
         <w:drawing>
-          <wp:inline distT="0" distB="0" distL="0" distR="0" wp14:anchorId="60BBAF5E" wp14:editId="1B4382D7">
+          <wp:inline distT="0" distB="0" distL="0" distR="0" wp14:anchorId="0DE775F3" wp14:editId="03A4B1F0">
             <wp:extent cx="5105400" cy="2590760"/>
             <wp:effectExtent l="0" t="0" r="0" b="635"/>
             <wp:docPr id="17" name="Picture 17" descr="E:\Repos\Plants\diagrams\Guide\Consumer\Profile-modified.png"/>
@@ -27587,7 +27736,7 @@
       <w:pPr>
         <w:pStyle w:val="Heading2"/>
       </w:pPr>
-      <w:bookmarkStart w:id="19" w:name="_Toc128144707"/>
+      <w:bookmarkStart w:id="18" w:name="_Toc128248904"/>
       <w:r>
         <w:rPr>
           <w:lang w:val="en-US"/>
@@ -27600,7 +27749,7 @@
         </w:rPr>
         <w:t>.2 Producer</w:t>
       </w:r>
-      <w:bookmarkEnd w:id="19"/>
+      <w:bookmarkEnd w:id="18"/>
     </w:p>
     <w:p/>
     <w:p>
@@ -27660,6 +27809,7 @@
     </w:p>
     <w:p>
       <w:pPr>
+        <w:pStyle w:val="NoSpacing"/>
         <w:jc w:val="center"/>
         <w:rPr>
           <w:lang w:val="en-US"/>
@@ -27671,7 +27821,7 @@
           <w:lang w:eastAsia="ru-RU"/>
         </w:rPr>
         <w:drawing>
-          <wp:inline distT="0" distB="0" distL="0" distR="0" wp14:anchorId="07FF35D8" wp14:editId="64C15ABC">
+          <wp:inline distT="0" distB="0" distL="0" distR="0" wp14:anchorId="75144BEE" wp14:editId="26B1CD7E">
             <wp:extent cx="5438775" cy="2702249"/>
             <wp:effectExtent l="0" t="0" r="0" b="3175"/>
             <wp:docPr id="18" name="Picture 18" descr="E:\Repos\Plants\diagrams\Guide\Producer\Search-modified.png"/>
@@ -27769,7 +27919,19 @@
         <w:rPr>
           <w:lang w:val="en-US"/>
         </w:rPr>
-        <w:t>producer to find all of the plants that are being current cared for before they are old enough to be posted for sale. Its illustration can be seen on fig 9.10.</w:t>
+        <w:t>producer to find all of the plants that are being current cared for before they are old enough to be posted for sale. Its i</w:t>
+      </w:r>
+      <w:r>
+        <w:rPr>
+          <w:lang w:val="en-US"/>
+        </w:rPr>
+        <w:t>llustration can be seen on fig 8</w:t>
+      </w:r>
+      <w:r>
+        <w:rPr>
+          <w:lang w:val="en-US"/>
+        </w:rPr>
+        <w:t>.10.</w:t>
       </w:r>
       <w:r>
         <w:rPr>
@@ -27803,7 +27965,7 @@
           <w:lang w:eastAsia="ru-RU"/>
         </w:rPr>
         <w:drawing>
-          <wp:inline distT="0" distB="0" distL="0" distR="0" wp14:anchorId="68C2D222" wp14:editId="15045B83">
+          <wp:inline distT="0" distB="0" distL="0" distR="0" wp14:anchorId="1F41BB14" wp14:editId="37B2B7B2">
             <wp:extent cx="5257800" cy="2637229"/>
             <wp:effectExtent l="0" t="0" r="0" b="0"/>
             <wp:docPr id="19" name="Picture 19" descr="E:\Repos\Plants\diagrams\Guide\Producer\Plants-modified.png"/>
@@ -27913,6 +28075,7 @@
     </w:p>
     <w:p>
       <w:pPr>
+        <w:pStyle w:val="NoSpacing"/>
         <w:jc w:val="center"/>
         <w:rPr>
           <w:lang w:val="en-US"/>
@@ -27924,7 +28087,7 @@
           <w:lang w:eastAsia="ru-RU"/>
         </w:rPr>
         <w:drawing>
-          <wp:inline distT="0" distB="0" distL="0" distR="0" wp14:anchorId="63377F6A" wp14:editId="631FE2A4">
+          <wp:inline distT="0" distB="0" distL="0" distR="0" wp14:anchorId="31EB37F3" wp14:editId="27CE372D">
             <wp:extent cx="5650597" cy="2819400"/>
             <wp:effectExtent l="0" t="0" r="7620" b="0"/>
             <wp:docPr id="20" name="Picture 20" descr="E:\Repos\Plants\diagrams\Guide\Producer\AddPlant-modified.png"/>
@@ -28027,6 +28190,7 @@
     </w:p>
     <w:p>
       <w:pPr>
+        <w:pStyle w:val="NoSpacing"/>
         <w:jc w:val="center"/>
         <w:rPr>
           <w:lang w:val="en-US"/>
@@ -28038,7 +28202,7 @@
           <w:lang w:eastAsia="ru-RU"/>
         </w:rPr>
         <w:drawing>
-          <wp:inline distT="0" distB="0" distL="0" distR="0" wp14:anchorId="5946A550" wp14:editId="0640D1F2">
+          <wp:inline distT="0" distB="0" distL="0" distR="0" wp14:anchorId="7765BD31" wp14:editId="1517E848">
             <wp:extent cx="5383338" cy="2686050"/>
             <wp:effectExtent l="0" t="0" r="8255" b="0"/>
             <wp:docPr id="21" name="Picture 21" descr="E:\Repos\Plants\diagrams\Guide\Producer\EditPlant-modified.png"/>
@@ -28166,6 +28330,7 @@
     </w:p>
     <w:p>
       <w:pPr>
+        <w:pStyle w:val="NoSpacing"/>
         <w:jc w:val="center"/>
         <w:rPr>
           <w:lang w:val="en-US"/>
@@ -28177,7 +28342,7 @@
           <w:lang w:eastAsia="ru-RU"/>
         </w:rPr>
         <w:drawing>
-          <wp:inline distT="0" distB="0" distL="0" distR="0" wp14:anchorId="7FC2E942" wp14:editId="737B7997">
+          <wp:inline distT="0" distB="0" distL="0" distR="0" wp14:anchorId="7AED1542" wp14:editId="74557238">
             <wp:extent cx="5543550" cy="2771775"/>
             <wp:effectExtent l="0" t="0" r="0" b="9525"/>
             <wp:docPr id="22" name="Picture 22" descr="E:\Repos\Plants\diagrams\Guide\Producer\AddInstruction-modified.png"/>
@@ -28292,6 +28457,7 @@
     </w:p>
     <w:p>
       <w:pPr>
+        <w:pStyle w:val="NoSpacing"/>
         <w:jc w:val="center"/>
         <w:rPr>
           <w:lang w:val="en-US"/>
@@ -28303,7 +28469,7 @@
           <w:lang w:eastAsia="ru-RU"/>
         </w:rPr>
         <w:drawing>
-          <wp:inline distT="0" distB="0" distL="0" distR="0" wp14:anchorId="62F4965B" wp14:editId="5C390EAD">
+          <wp:inline distT="0" distB="0" distL="0" distR="0" wp14:anchorId="1C624DC6" wp14:editId="024E5B1B">
             <wp:extent cx="5441968" cy="2752725"/>
             <wp:effectExtent l="0" t="0" r="6350" b="0"/>
             <wp:docPr id="23" name="Picture 23" descr="E:\Repos\Plants\diagrams\Guide\Producer\EditInstruction-modified.png"/>
@@ -28431,6 +28597,7 @@
     </w:p>
     <w:p>
       <w:pPr>
+        <w:pStyle w:val="NoSpacing"/>
         <w:jc w:val="center"/>
         <w:rPr>
           <w:lang w:val="en-US"/>
@@ -28442,7 +28609,7 @@
           <w:lang w:eastAsia="ru-RU"/>
         </w:rPr>
         <w:drawing>
-          <wp:inline distT="0" distB="0" distL="0" distR="0" wp14:anchorId="13F4F916" wp14:editId="38048C98">
+          <wp:inline distT="0" distB="0" distL="0" distR="0" wp14:anchorId="1C85A558" wp14:editId="4E24E587">
             <wp:extent cx="5271904" cy="2619375"/>
             <wp:effectExtent l="0" t="0" r="5080" b="0"/>
             <wp:docPr id="24" name="Picture 24" descr="E:\Repos\Plants\diagrams\Guide\Producer\Orders-modified.png"/>
@@ -28557,6 +28724,7 @@
     </w:p>
     <w:p>
       <w:pPr>
+        <w:pStyle w:val="NoSpacing"/>
         <w:jc w:val="center"/>
         <w:rPr>
           <w:lang w:val="en-US"/>
@@ -28568,7 +28736,7 @@
           <w:lang w:eastAsia="ru-RU"/>
         </w:rPr>
         <w:drawing>
-          <wp:inline distT="0" distB="0" distL="0" distR="0" wp14:anchorId="219287A0" wp14:editId="0D69C7E4">
+          <wp:inline distT="0" distB="0" distL="0" distR="0" wp14:anchorId="59D954DA" wp14:editId="01991AB9">
             <wp:extent cx="5168056" cy="2524125"/>
             <wp:effectExtent l="0" t="0" r="0" b="0"/>
             <wp:docPr id="25" name="Picture 25" descr="E:\Repos\Plants\diagrams\Guide\Producer\Users-modified.png"/>
@@ -28726,6 +28894,7 @@
     </w:p>
     <w:p>
       <w:pPr>
+        <w:pStyle w:val="NoSpacing"/>
         <w:jc w:val="center"/>
         <w:rPr>
           <w:lang w:val="en-US"/>
@@ -28737,7 +28906,7 @@
           <w:lang w:eastAsia="ru-RU"/>
         </w:rPr>
         <w:drawing>
-          <wp:inline distT="0" distB="0" distL="0" distR="0" wp14:anchorId="2E26233C" wp14:editId="0822917D">
+          <wp:inline distT="0" distB="0" distL="0" distR="0" wp14:anchorId="3ACCA433" wp14:editId="57C41C2E">
             <wp:extent cx="3781425" cy="3236250"/>
             <wp:effectExtent l="0" t="0" r="0" b="2540"/>
             <wp:docPr id="27" name="Picture 27" descr="E:\Repos\Plants\diagrams\Guide\Producer\AddUser-modified.png"/>
@@ -28816,7 +28985,7 @@
       <w:pPr>
         <w:pStyle w:val="Heading2"/>
       </w:pPr>
-      <w:bookmarkStart w:id="20" w:name="_Toc128144708"/>
+      <w:bookmarkStart w:id="19" w:name="_Toc128248905"/>
       <w:r>
         <w:rPr>
           <w:lang w:val="en-US"/>
@@ -28830,7 +28999,7 @@
         </w:rPr>
         <w:t>.3 Manager</w:t>
       </w:r>
-      <w:bookmarkEnd w:id="20"/>
+      <w:bookmarkEnd w:id="19"/>
     </w:p>
     <w:p/>
     <w:p>
@@ -28920,6 +29089,14 @@
     </w:p>
     <w:p>
       <w:pPr>
+        <w:rPr>
+          <w:lang w:val="en-US"/>
+        </w:rPr>
+      </w:pPr>
+    </w:p>
+    <w:p>
+      <w:pPr>
+        <w:pStyle w:val="NoSpacing"/>
         <w:jc w:val="center"/>
         <w:rPr>
           <w:lang w:val="en-US"/>
@@ -28931,7 +29108,7 @@
           <w:lang w:eastAsia="ru-RU"/>
         </w:rPr>
         <w:drawing>
-          <wp:inline distT="0" distB="0" distL="0" distR="0" wp14:anchorId="31340FF9" wp14:editId="355599B3">
+          <wp:inline distT="0" distB="0" distL="0" distR="0" wp14:anchorId="1CFB4ED5" wp14:editId="700BF8AC">
             <wp:extent cx="5153025" cy="2567036"/>
             <wp:effectExtent l="0" t="0" r="0" b="5080"/>
             <wp:docPr id="28" name="Picture 28" descr="E:\Repos\Plants\diagrams\Guide\Manager\Statistics-modified.png"/>
@@ -29028,6 +29205,7 @@
     </w:p>
     <w:p>
       <w:pPr>
+        <w:pStyle w:val="NoSpacing"/>
         <w:jc w:val="center"/>
         <w:rPr>
           <w:lang w:val="en-US"/>
@@ -29039,7 +29217,7 @@
           <w:lang w:eastAsia="ru-RU"/>
         </w:rPr>
         <w:drawing>
-          <wp:inline distT="0" distB="0" distL="0" distR="0" wp14:anchorId="2FF6447D" wp14:editId="15AE4ECC">
+          <wp:inline distT="0" distB="0" distL="0" distR="0" wp14:anchorId="1965362C" wp14:editId="5ADBFEBD">
             <wp:extent cx="5200650" cy="2654782"/>
             <wp:effectExtent l="0" t="0" r="0" b="0"/>
             <wp:docPr id="29" name="Picture 29" descr="E:\Repos\Plants\diagrams\Guide\Manager\StatisticsFin-modified.png"/>
@@ -29107,6 +29285,582 @@
         </w:rPr>
         <w:t>.19 – Financial statistics page</w:t>
       </w:r>
+    </w:p>
+    <w:p>
+      <w:pPr>
+        <w:rPr>
+          <w:lang w:val="en-US"/>
+        </w:rPr>
+      </w:pPr>
+      <w:r>
+        <w:rPr>
+          <w:lang w:val="en-US"/>
+        </w:rPr>
+        <w:lastRenderedPageBreak/>
+        <w:t>In addition to Statistics page, users that are Managers would also see additional “View History” button</w:t>
+      </w:r>
+      <w:r>
+        <w:rPr>
+          <w:lang w:val="en-US"/>
+        </w:rPr>
+        <w:t xml:space="preserve"> in many places</w:t>
+      </w:r>
+      <w:r>
+        <w:rPr>
+          <w:lang w:val="en-US"/>
+        </w:rPr>
+        <w:t>. Example of such buttons may be seen on fig. 8.20 and 8.21.</w:t>
+      </w:r>
+    </w:p>
+    <w:p>
+      <w:pPr>
+        <w:pStyle w:val="NoSpacing"/>
+        <w:jc w:val="center"/>
+        <w:rPr>
+          <w:lang w:val="en-US"/>
+        </w:rPr>
+      </w:pPr>
+      <w:r>
+        <w:rPr>
+          <w:lang w:val="en-US"/>
+        </w:rPr>
+        <w:drawing>
+          <wp:inline distT="0" distB="0" distL="0" distR="0" wp14:anchorId="61083959" wp14:editId="138D0192">
+            <wp:extent cx="5940425" cy="2896333"/>
+            <wp:effectExtent l="0" t="0" r="3175" b="0"/>
+            <wp:docPr id="34" name="Picture 34"/>
+            <wp:cNvGraphicFramePr>
+              <a:graphicFrameLocks xmlns:a="http://schemas.openxmlformats.org/drawingml/2006/main" noChangeAspect="1"/>
+            </wp:cNvGraphicFramePr>
+            <a:graphic xmlns:a="http://schemas.openxmlformats.org/drawingml/2006/main">
+              <a:graphicData uri="http://schemas.openxmlformats.org/drawingml/2006/picture">
+                <pic:pic xmlns:pic="http://schemas.openxmlformats.org/drawingml/2006/picture">
+                  <pic:nvPicPr>
+                    <pic:cNvPr id="0" name=""/>
+                    <pic:cNvPicPr/>
+                  </pic:nvPicPr>
+                  <pic:blipFill>
+                    <a:blip r:embed="rId41"/>
+                    <a:stretch>
+                      <a:fillRect/>
+                    </a:stretch>
+                  </pic:blipFill>
+                  <pic:spPr>
+                    <a:xfrm>
+                      <a:off x="0" y="0"/>
+                      <a:ext cx="5940425" cy="2896333"/>
+                    </a:xfrm>
+                    <a:prstGeom prst="rect">
+                      <a:avLst/>
+                    </a:prstGeom>
+                  </pic:spPr>
+                </pic:pic>
+              </a:graphicData>
+            </a:graphic>
+          </wp:inline>
+        </w:drawing>
+      </w:r>
+    </w:p>
+    <w:p>
+      <w:pPr>
+        <w:jc w:val="center"/>
+        <w:rPr>
+          <w:lang w:val="en-US"/>
+        </w:rPr>
+      </w:pPr>
+      <w:r>
+        <w:rPr>
+          <w:lang w:val="en-US"/>
+        </w:rPr>
+        <w:t>Figure 8.20 - Stock page with history</w:t>
+      </w:r>
+      <w:r>
+        <w:rPr>
+          <w:lang w:val="en-US"/>
+        </w:rPr>
+        <w:t xml:space="preserve"> button visible</w:t>
+      </w:r>
+    </w:p>
+    <w:p>
+      <w:pPr>
+        <w:pStyle w:val="NoSpacing"/>
+        <w:jc w:val="center"/>
+        <w:rPr>
+          <w:lang w:val="en-US"/>
+        </w:rPr>
+      </w:pPr>
+      <w:r>
+        <w:rPr>
+          <w:lang w:val="en-US"/>
+        </w:rPr>
+        <w:drawing>
+          <wp:inline distT="0" distB="0" distL="0" distR="0" wp14:anchorId="6F89B7B9" wp14:editId="115A220E">
+            <wp:extent cx="4231094" cy="4244196"/>
+            <wp:effectExtent l="0" t="0" r="0" b="4445"/>
+            <wp:docPr id="35" name="Picture 35"/>
+            <wp:cNvGraphicFramePr>
+              <a:graphicFrameLocks xmlns:a="http://schemas.openxmlformats.org/drawingml/2006/main" noChangeAspect="1"/>
+            </wp:cNvGraphicFramePr>
+            <a:graphic xmlns:a="http://schemas.openxmlformats.org/drawingml/2006/main">
+              <a:graphicData uri="http://schemas.openxmlformats.org/drawingml/2006/picture">
+                <pic:pic xmlns:pic="http://schemas.openxmlformats.org/drawingml/2006/picture">
+                  <pic:nvPicPr>
+                    <pic:cNvPr id="0" name=""/>
+                    <pic:cNvPicPr/>
+                  </pic:nvPicPr>
+                  <pic:blipFill>
+                    <a:blip r:embed="rId42"/>
+                    <a:stretch>
+                      <a:fillRect/>
+                    </a:stretch>
+                  </pic:blipFill>
+                  <pic:spPr>
+                    <a:xfrm>
+                      <a:off x="0" y="0"/>
+                      <a:ext cx="4236757" cy="4249877"/>
+                    </a:xfrm>
+                    <a:prstGeom prst="rect">
+                      <a:avLst/>
+                    </a:prstGeom>
+                  </pic:spPr>
+                </pic:pic>
+              </a:graphicData>
+            </a:graphic>
+          </wp:inline>
+        </w:drawing>
+      </w:r>
+    </w:p>
+    <w:p>
+      <w:pPr>
+        <w:jc w:val="center"/>
+        <w:rPr>
+          <w:lang w:val="en-US"/>
+        </w:rPr>
+      </w:pPr>
+      <w:r>
+        <w:rPr>
+          <w:lang w:val="en-US"/>
+        </w:rPr>
+        <w:t>Figure 8.21 – Instructions page with history button visible</w:t>
+      </w:r>
+    </w:p>
+    <w:p>
+      <w:pPr>
+        <w:rPr>
+          <w:lang w:val="en-US"/>
+        </w:rPr>
+      </w:pPr>
+      <w:r>
+        <w:rPr>
+          <w:lang w:val="en-US"/>
+        </w:rPr>
+        <w:lastRenderedPageBreak/>
+        <w:t>Upon clicking on “View History” button, the use would be transported to the history page that may be seen on fig. 8.22.</w:t>
+      </w:r>
+      <w:r>
+        <w:rPr>
+          <w:lang w:val="en-US"/>
+        </w:rPr>
+        <w:t xml:space="preserve"> </w:t>
+      </w:r>
+      <w:r>
+        <w:rPr>
+          <w:lang w:val="en-US"/>
+        </w:rPr>
+        <w:t>It is showing all of the operations perform with this aggregation in the historical order. The user may reverse the order by checking “Reverse order” checkbox</w:t>
+      </w:r>
+      <w:r>
+        <w:rPr>
+          <w:lang w:val="en-US"/>
+        </w:rPr>
+        <w:t xml:space="preserve"> or limit the operations to ones that happened before the specified time</w:t>
+      </w:r>
+      <w:r>
+        <w:rPr>
+          <w:lang w:val="en-US"/>
+        </w:rPr>
+        <w:t xml:space="preserve">. </w:t>
+      </w:r>
+      <w:r>
+        <w:rPr>
+          <w:lang w:val="en-US"/>
+        </w:rPr>
+        <w:t>Upon clicking on any of visible commands in would be expanded to the view that may be seen on fig. 8.23</w:t>
+      </w:r>
+      <w:r>
+        <w:rPr>
+          <w:lang w:val="en-US"/>
+        </w:rPr>
+        <w:t>.</w:t>
+      </w:r>
+    </w:p>
+    <w:p>
+      <w:pPr>
+        <w:pStyle w:val="NoSpacing"/>
+        <w:jc w:val="center"/>
+        <w:rPr>
+          <w:lang w:val="en-US"/>
+        </w:rPr>
+      </w:pPr>
+      <w:r>
+        <w:rPr>
+          <w:lang w:val="en-US"/>
+        </w:rPr>
+        <w:drawing>
+          <wp:inline distT="0" distB="0" distL="0" distR="0" wp14:anchorId="39EF1C30" wp14:editId="2519412B">
+            <wp:extent cx="5940425" cy="3003014"/>
+            <wp:effectExtent l="0" t="0" r="3175" b="6985"/>
+            <wp:docPr id="37" name="Picture 37"/>
+            <wp:cNvGraphicFramePr>
+              <a:graphicFrameLocks xmlns:a="http://schemas.openxmlformats.org/drawingml/2006/main" noChangeAspect="1"/>
+            </wp:cNvGraphicFramePr>
+            <a:graphic xmlns:a="http://schemas.openxmlformats.org/drawingml/2006/main">
+              <a:graphicData uri="http://schemas.openxmlformats.org/drawingml/2006/picture">
+                <pic:pic xmlns:pic="http://schemas.openxmlformats.org/drawingml/2006/picture">
+                  <pic:nvPicPr>
+                    <pic:cNvPr id="0" name=""/>
+                    <pic:cNvPicPr/>
+                  </pic:nvPicPr>
+                  <pic:blipFill>
+                    <a:blip r:embed="rId43"/>
+                    <a:stretch>
+                      <a:fillRect/>
+                    </a:stretch>
+                  </pic:blipFill>
+                  <pic:spPr>
+                    <a:xfrm>
+                      <a:off x="0" y="0"/>
+                      <a:ext cx="5940425" cy="3003014"/>
+                    </a:xfrm>
+                    <a:prstGeom prst="rect">
+                      <a:avLst/>
+                    </a:prstGeom>
+                  </pic:spPr>
+                </pic:pic>
+              </a:graphicData>
+            </a:graphic>
+          </wp:inline>
+        </w:drawing>
+      </w:r>
+    </w:p>
+    <w:p>
+      <w:pPr>
+        <w:jc w:val="center"/>
+        <w:rPr>
+          <w:lang w:val="en-US"/>
+        </w:rPr>
+      </w:pPr>
+      <w:r>
+        <w:rPr>
+          <w:lang w:val="en-US"/>
+        </w:rPr>
+        <w:t>Figure 8.22 – History page</w:t>
+      </w:r>
+    </w:p>
+    <w:p>
+      <w:pPr>
+        <w:pStyle w:val="NoSpacing"/>
+        <w:jc w:val="center"/>
+        <w:rPr>
+          <w:lang w:val="en-US"/>
+        </w:rPr>
+      </w:pPr>
+      <w:r>
+        <w:rPr>
+          <w:lang w:val="en-US"/>
+        </w:rPr>
+        <w:drawing>
+          <wp:inline distT="0" distB="0" distL="0" distR="0" wp14:anchorId="0150132A" wp14:editId="18246EE0">
+            <wp:extent cx="5940425" cy="3406440"/>
+            <wp:effectExtent l="0" t="0" r="3175" b="3810"/>
+            <wp:docPr id="42" name="Picture 42"/>
+            <wp:cNvGraphicFramePr>
+              <a:graphicFrameLocks xmlns:a="http://schemas.openxmlformats.org/drawingml/2006/main" noChangeAspect="1"/>
+            </wp:cNvGraphicFramePr>
+            <a:graphic xmlns:a="http://schemas.openxmlformats.org/drawingml/2006/main">
+              <a:graphicData uri="http://schemas.openxmlformats.org/drawingml/2006/picture">
+                <pic:pic xmlns:pic="http://schemas.openxmlformats.org/drawingml/2006/picture">
+                  <pic:nvPicPr>
+                    <pic:cNvPr id="0" name=""/>
+                    <pic:cNvPicPr/>
+                  </pic:nvPicPr>
+                  <pic:blipFill>
+                    <a:blip r:embed="rId44"/>
+                    <a:stretch>
+                      <a:fillRect/>
+                    </a:stretch>
+                  </pic:blipFill>
+                  <pic:spPr>
+                    <a:xfrm>
+                      <a:off x="0" y="0"/>
+                      <a:ext cx="5940425" cy="3406440"/>
+                    </a:xfrm>
+                    <a:prstGeom prst="rect">
+                      <a:avLst/>
+                    </a:prstGeom>
+                  </pic:spPr>
+                </pic:pic>
+              </a:graphicData>
+            </a:graphic>
+          </wp:inline>
+        </w:drawing>
+      </w:r>
+    </w:p>
+    <w:p>
+      <w:pPr>
+        <w:pStyle w:val="NoSpacing"/>
+        <w:jc w:val="center"/>
+        <w:rPr>
+          <w:lang w:val="en-US"/>
+        </w:rPr>
+      </w:pPr>
+    </w:p>
+    <w:p>
+      <w:pPr>
+        <w:jc w:val="center"/>
+        <w:rPr>
+          <w:lang w:val="en-US"/>
+        </w:rPr>
+      </w:pPr>
+      <w:r>
+        <w:rPr>
+          <w:lang w:val="en-US"/>
+        </w:rPr>
+        <w:t>Figure 8.23 – History page with expanded operation</w:t>
+      </w:r>
+    </w:p>
+    <w:p>
+      <w:pPr>
+        <w:rPr>
+          <w:lang w:val="en-US"/>
+        </w:rPr>
+      </w:pPr>
+      <w:r>
+        <w:rPr>
+          <w:lang w:val="en-US"/>
+        </w:rPr>
+        <w:lastRenderedPageBreak/>
+        <w:t>Once expanded, e</w:t>
+      </w:r>
+      <w:r>
+        <w:rPr>
+          <w:lang w:val="en-US"/>
+        </w:rPr>
+        <w:t xml:space="preserve">ach operation </w:t>
+      </w:r>
+      <w:r>
+        <w:rPr>
+          <w:lang w:val="en-US"/>
+        </w:rPr>
+        <w:t>would</w:t>
+      </w:r>
+      <w:r>
+        <w:rPr>
+          <w:lang w:val="en-US"/>
+        </w:rPr>
+        <w:t xml:space="preserve"> contain the state of the aggregate after the operation under the State column</w:t>
+      </w:r>
+      <w:r>
+        <w:rPr>
+          <w:lang w:val="en-US"/>
+        </w:rPr>
+        <w:t xml:space="preserve">, related aggregates list that upon clicking on them would lead to the history of specified user </w:t>
+      </w:r>
+      <w:r>
+        <w:rPr>
+          <w:lang w:val="en-US"/>
+        </w:rPr>
+        <w:t xml:space="preserve">and </w:t>
+      </w:r>
+      <w:r>
+        <w:rPr>
+          <w:lang w:val="en-US"/>
+        </w:rPr>
+        <w:t>data related the request that was made by the user labeled as Command Data and results that were produced by the system labeled as Event with some name.</w:t>
+      </w:r>
+      <w:r>
+        <w:rPr>
+          <w:lang w:val="en-US"/>
+        </w:rPr>
+        <w:t xml:space="preserve"> Both command and event data may be expanded as is visible on fig. 8</w:t>
+      </w:r>
+      <w:r>
+        <w:rPr>
+          <w:lang w:val="en-US"/>
+        </w:rPr>
+        <w:t>.2</w:t>
+      </w:r>
+      <w:r>
+        <w:rPr>
+          <w:lang w:val="en-US"/>
+        </w:rPr>
+        <w:t>4</w:t>
+      </w:r>
+      <w:r>
+        <w:rPr>
+          <w:lang w:val="en-US"/>
+        </w:rPr>
+        <w:t xml:space="preserve">. </w:t>
+      </w:r>
+      <w:r>
+        <w:rPr>
+          <w:lang w:val="en-US"/>
+        </w:rPr>
+        <w:t>That data for state, event and command may be expanded or collapsed by clicking on Expand/Collapse All or clicking on the field of interest.</w:t>
+      </w:r>
+    </w:p>
+    <w:p>
+      <w:pPr>
+        <w:pStyle w:val="NoSpacing"/>
+        <w:jc w:val="center"/>
+        <w:rPr>
+          <w:lang w:val="en-US"/>
+        </w:rPr>
+      </w:pPr>
+    </w:p>
+    <w:p>
+      <w:pPr>
+        <w:pStyle w:val="NoSpacing"/>
+        <w:jc w:val="center"/>
+        <w:rPr>
+          <w:lang w:val="en-US"/>
+        </w:rPr>
+      </w:pPr>
+      <w:r>
+        <w:rPr>
+          <w:lang w:val="en-US"/>
+        </w:rPr>
+        <w:drawing>
+          <wp:inline distT="0" distB="0" distL="0" distR="0" wp14:anchorId="6C540EF4" wp14:editId="2E7C7C6E">
+            <wp:extent cx="5940425" cy="3896315"/>
+            <wp:effectExtent l="0" t="0" r="3175" b="9525"/>
+            <wp:docPr id="41" name="Picture 41"/>
+            <wp:cNvGraphicFramePr>
+              <a:graphicFrameLocks xmlns:a="http://schemas.openxmlformats.org/drawingml/2006/main" noChangeAspect="1"/>
+            </wp:cNvGraphicFramePr>
+            <a:graphic xmlns:a="http://schemas.openxmlformats.org/drawingml/2006/main">
+              <a:graphicData uri="http://schemas.openxmlformats.org/drawingml/2006/picture">
+                <pic:pic xmlns:pic="http://schemas.openxmlformats.org/drawingml/2006/picture">
+                  <pic:nvPicPr>
+                    <pic:cNvPr id="0" name=""/>
+                    <pic:cNvPicPr/>
+                  </pic:nvPicPr>
+                  <pic:blipFill>
+                    <a:blip r:embed="rId45"/>
+                    <a:stretch>
+                      <a:fillRect/>
+                    </a:stretch>
+                  </pic:blipFill>
+                  <pic:spPr>
+                    <a:xfrm>
+                      <a:off x="0" y="0"/>
+                      <a:ext cx="5940425" cy="3896315"/>
+                    </a:xfrm>
+                    <a:prstGeom prst="rect">
+                      <a:avLst/>
+                    </a:prstGeom>
+                  </pic:spPr>
+                </pic:pic>
+              </a:graphicData>
+            </a:graphic>
+          </wp:inline>
+        </w:drawing>
+      </w:r>
+    </w:p>
+    <w:p>
+      <w:pPr>
+        <w:jc w:val="center"/>
+        <w:rPr>
+          <w:lang w:val="en-US"/>
+        </w:rPr>
+      </w:pPr>
+      <w:r>
+        <w:rPr>
+          <w:lang w:val="en-US"/>
+        </w:rPr>
+        <w:t xml:space="preserve">Figure 8.24 </w:t>
+      </w:r>
+      <w:r>
+        <w:rPr>
+          <w:lang w:val="en-US"/>
+        </w:rPr>
+        <w:t>– Expanded Command and Event views</w:t>
+      </w:r>
+      <w:r>
+        <w:rPr>
+          <w:lang w:val="en-US"/>
+        </w:rPr>
+        <w:br/>
+      </w:r>
+    </w:p>
+    <w:p>
+      <w:pPr>
+        <w:rPr>
+          <w:lang w:val="en-US"/>
+        </w:rPr>
+      </w:pPr>
+      <w:r>
+        <w:rPr>
+          <w:lang w:val="en-US"/>
+        </w:rPr>
+        <w:t>There</w:t>
+      </w:r>
+      <w:r>
+        <w:rPr>
+          <w:lang w:val="en-US"/>
+        </w:rPr>
+        <w:t xml:space="preserve"> is also </w:t>
+      </w:r>
+      <w:r>
+        <w:rPr>
+          <w:lang w:val="en-US"/>
+        </w:rPr>
+        <w:t xml:space="preserve">checkbox </w:t>
+      </w:r>
+      <w:r>
+        <w:rPr>
+          <w:lang w:val="en-US"/>
+        </w:rPr>
+        <w:t xml:space="preserve">that enables </w:t>
+      </w:r>
+      <w:r>
+        <w:rPr>
+          <w:lang w:val="en-US"/>
+        </w:rPr>
+        <w:t>advanced</w:t>
+      </w:r>
+      <w:r>
+        <w:rPr>
+          <w:lang w:val="en-US"/>
+        </w:rPr>
+        <w:t xml:space="preserve"> mode, which is labeled with “Advanced” tag. Once checked, it would </w:t>
+      </w:r>
+      <w:r>
+        <w:rPr>
+          <w:lang w:val="en-US"/>
+        </w:rPr>
+        <w:t>display additional Metadata button for State, Event and Command</w:t>
+      </w:r>
+      <w:r>
+        <w:rPr>
+          <w:lang w:val="en-US"/>
+        </w:rPr>
+        <w:t xml:space="preserve"> as is show on the fig. 8.25. Once clicked the button would display some additional information regarding each of those items in an overlaid windows, as may be seen on fig. 8.26.</w:t>
+      </w:r>
+      <w:bookmarkStart w:id="20" w:name="_GoBack"/>
+      <w:bookmarkEnd w:id="20"/>
+      <w:r>
+        <w:rPr>
+          <w:lang w:val="en-US"/>
+        </w:rPr>
+        <w:t xml:space="preserve"> </w:t>
+      </w:r>
+      <w:r>
+        <w:rPr>
+          <w:lang w:val="en-US"/>
+        </w:rPr>
+        <w:br/>
+      </w:r>
       <w:r>
         <w:rPr>
           <w:lang w:val="en-US"/>
@@ -29121,7 +29875,7 @@
           <w:lang w:val="en-US"/>
         </w:rPr>
       </w:pPr>
-      <w:bookmarkStart w:id="21" w:name="_Toc128144709"/>
+      <w:bookmarkStart w:id="21" w:name="_Toc128248906"/>
       <w:r>
         <w:rPr>
           <w:lang w:val="en-US"/>
@@ -29432,7 +30186,31 @@
         <w:rPr>
           <w:lang w:val="en-US"/>
         </w:rPr>
-        <w:t>Addition of payment methods</w:t>
+        <w:t>Addition</w:t>
+      </w:r>
+      <w:r>
+        <w:rPr>
+          <w:lang w:val="en-US"/>
+        </w:rPr>
+        <w:t>al</w:t>
+      </w:r>
+      <w:r>
+        <w:rPr>
+          <w:lang w:val="en-US"/>
+        </w:rPr>
+        <w:t xml:space="preserve"> of </w:t>
+      </w:r>
+      <w:r>
+        <w:rPr>
+          <w:lang w:val="en-US"/>
+        </w:rPr>
+        <w:t xml:space="preserve">new </w:t>
+      </w:r>
+      <w:r>
+        <w:rPr>
+          <w:lang w:val="en-US"/>
+        </w:rPr>
+        <w:t>payment methods</w:t>
       </w:r>
     </w:p>
     <w:p>
@@ -29599,7 +30377,7 @@
       <w:pPr>
         <w:pStyle w:val="Heading1"/>
       </w:pPr>
-      <w:bookmarkStart w:id="22" w:name="_Toc128144710"/>
+      <w:bookmarkStart w:id="22" w:name="_Toc128248907"/>
       <w:r>
         <w:rPr>
           <w:lang w:val="en-US"/>
@@ -29790,7 +30568,7 @@
         </w:rPr>
         <w:t xml:space="preserve"> Microsoft Docs - </w:t>
       </w:r>
-      <w:hyperlink r:id="rId41" w:history="1">
+      <w:hyperlink r:id="rId46" w:history="1">
         <w:r>
           <w:rPr>
             <w:rStyle w:val="Hyperlink"/>
@@ -29853,7 +30631,7 @@
         </w:rPr>
         <w:t xml:space="preserve"> - </w:t>
       </w:r>
-      <w:hyperlink r:id="rId42" w:history="1">
+      <w:hyperlink r:id="rId47" w:history="1">
         <w:r>
           <w:rPr>
             <w:rStyle w:val="Hyperlink"/>
@@ -29894,7 +30672,7 @@
           <w:lang w:val="en-US"/>
         </w:rPr>
       </w:pPr>
-      <w:bookmarkStart w:id="23" w:name="_Toc128144711"/>
+      <w:bookmarkStart w:id="23" w:name="_Toc128248908"/>
       <w:r>
         <w:rPr>
           <w:lang w:val="en-US"/>
@@ -29907,9 +30685,245 @@
           <w:lang w:val="en-US"/>
         </w:rPr>
         <w:br/>
+        <w:t>Domain Diagram</w:t>
+      </w:r>
+      <w:bookmarkEnd w:id="23"/>
+    </w:p>
+    <w:p>
+      <w:pPr>
+        <w:rPr>
+          <w:lang w:val="en-US"/>
+        </w:rPr>
+      </w:pPr>
+    </w:p>
+    <w:p>
+      <w:pPr>
+        <w:pStyle w:val="NoSpacing"/>
+        <w:jc w:val="center"/>
+      </w:pPr>
+      <w:r>
+        <w:rPr>
+          <w:noProof/>
+          <w:lang w:eastAsia="ru-RU"/>
+        </w:rPr>
+        <mc:AlternateContent>
+          <mc:Choice Requires="wps">
+            <w:drawing>
+              <wp:anchor distT="0" distB="0" distL="114300" distR="114300" simplePos="0" relativeHeight="251665408" behindDoc="0" locked="0" layoutInCell="1" allowOverlap="1" wp14:anchorId="5BEDA91E" wp14:editId="477DDACF">
+                <wp:simplePos x="0" y="0"/>
+                <wp:positionH relativeFrom="column">
+                  <wp:posOffset>3598473</wp:posOffset>
+                </wp:positionH>
+                <wp:positionV relativeFrom="paragraph">
+                  <wp:posOffset>3220720</wp:posOffset>
+                </wp:positionV>
+                <wp:extent cx="5037536" cy="1403985"/>
+                <wp:effectExtent l="0" t="8890" r="1905" b="1905"/>
+                <wp:wrapNone/>
+                <wp:docPr id="12" name="Text Box 2"/>
+                <wp:cNvGraphicFramePr>
+                  <a:graphicFrameLocks xmlns:a="http://schemas.openxmlformats.org/drawingml/2006/main"/>
+                </wp:cNvGraphicFramePr>
+                <a:graphic xmlns:a="http://schemas.openxmlformats.org/drawingml/2006/main">
+                  <a:graphicData uri="http://schemas.microsoft.com/office/word/2010/wordprocessingShape">
+                    <wps:wsp>
+                      <wps:cNvSpPr txBox="1">
+                        <a:spLocks noChangeArrowheads="1"/>
+                      </wps:cNvSpPr>
+                      <wps:spPr bwMode="auto">
+                        <a:xfrm rot="16200000">
+                          <a:off x="0" y="0"/>
+                          <a:ext cx="5037536" cy="1403985"/>
+                        </a:xfrm>
+                        <a:prstGeom prst="rect">
+                          <a:avLst/>
+                        </a:prstGeom>
+                        <a:solidFill>
+                          <a:srgbClr val="FFFFFF"/>
+                        </a:solidFill>
+                        <a:ln w="9525">
+                          <a:noFill/>
+                          <a:miter lim="800000"/>
+                          <a:headEnd/>
+                          <a:tailEnd/>
+                        </a:ln>
+                      </wps:spPr>
+                      <wps:txbx>
+                        <w:txbxContent>
+                          <w:p>
+                            <w:pPr>
+                              <w:jc w:val="center"/>
+                              <w:rPr>
+                                <w:lang w:val="en-US"/>
+                              </w:rPr>
+                            </w:pPr>
+                            <w:r>
+                              <w:rPr>
+                                <w:lang w:val="en-US"/>
+                              </w:rPr>
+                              <w:t>Figure A</w:t>
+                            </w:r>
+                            <w:r>
+                              <w:rPr>
+                                <w:lang w:val="en-US"/>
+                              </w:rPr>
+                              <w:t xml:space="preserve">.1 – </w:t>
+                            </w:r>
+                            <w:r>
+                              <w:rPr>
+                                <w:lang w:val="en-US"/>
+                              </w:rPr>
+                              <w:t>Domain D</w:t>
+                            </w:r>
+                            <w:r>
+                              <w:rPr>
+                                <w:lang w:val="en-US"/>
+                              </w:rPr>
+                              <w:t>iagram</w:t>
+                            </w:r>
+                          </w:p>
+                        </w:txbxContent>
+                      </wps:txbx>
+                      <wps:bodyPr rot="0" vert="horz" wrap="square" lIns="91440" tIns="45720" rIns="91440" bIns="45720" anchor="t" anchorCtr="0">
+                        <a:spAutoFit/>
+                      </wps:bodyPr>
+                    </wps:wsp>
+                  </a:graphicData>
+                </a:graphic>
+                <wp14:sizeRelH relativeFrom="margin">
+                  <wp14:pctWidth>0</wp14:pctWidth>
+                </wp14:sizeRelH>
+                <wp14:sizeRelV relativeFrom="margin">
+                  <wp14:pctHeight>20000</wp14:pctHeight>
+                </wp14:sizeRelV>
+              </wp:anchor>
+            </w:drawing>
+          </mc:Choice>
+          <mc:Fallback>
+            <w:pict>
+              <v:shapetype id="_x0000_t202" coordsize="21600,21600" o:spt="202" path="m,l,21600r21600,l21600,xe">
+                <v:stroke joinstyle="miter"/>
+                <v:path gradientshapeok="t" o:connecttype="rect"/>
+              </v:shapetype>
+              <v:shape id="Text Box 2" o:spid="_x0000_s1026" type="#_x0000_t202" style="position:absolute;left:0;text-align:left;margin-left:283.35pt;margin-top:253.6pt;width:396.65pt;height:110.55pt;rotation:-90;z-index:251665408;visibility:visible;mso-wrap-style:square;mso-width-percent:0;mso-height-percent:200;mso-wrap-distance-left:9pt;mso-wrap-distance-top:0;mso-wrap-distance-right:9pt;mso-wrap-distance-bottom:0;mso-position-horizontal:absolute;mso-position-horizontal-relative:text;mso-position-vertical:absolute;mso-position-vertical-relative:text;mso-width-percent:0;mso-height-percent:200;mso-width-relative:margin;mso-height-relative:margin;v-text-anchor:top" o:gfxdata="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" stroked="f">
+                <v:textbox style="mso-fit-shape-to-text:t">
+                  <w:txbxContent>
+                    <w:p>
+                      <w:pPr>
+                        <w:jc w:val="center"/>
+                        <w:rPr>
+                          <w:lang w:val="en-US"/>
+                        </w:rPr>
+                      </w:pPr>
+                      <w:r>
+                        <w:rPr>
+                          <w:lang w:val="en-US"/>
+                        </w:rPr>
+                        <w:t>Figure A</w:t>
+                      </w:r>
+                      <w:r>
+                        <w:rPr>
+                          <w:lang w:val="en-US"/>
+                        </w:rPr>
+                        <w:t xml:space="preserve">.1 – </w:t>
+                      </w:r>
+                      <w:r>
+                        <w:rPr>
+                          <w:lang w:val="en-US"/>
+                        </w:rPr>
+                        <w:t>Domain D</w:t>
+                      </w:r>
+                      <w:r>
+                        <w:rPr>
+                          <w:lang w:val="en-US"/>
+                        </w:rPr>
+                        <w:t>iagram</w:t>
+                      </w:r>
+                    </w:p>
+                  </w:txbxContent>
+                </v:textbox>
+              </v:shape>
+            </w:pict>
+          </mc:Fallback>
+        </mc:AlternateContent>
+      </w:r>
+      <w:r>
+        <w:rPr>
+          <w:noProof/>
+          <w:lang w:eastAsia="ru-RU"/>
+        </w:rPr>
+        <w:drawing>
+          <wp:inline distT="0" distB="0" distL="0" distR="0" wp14:anchorId="61228153" wp14:editId="03C8414C">
+            <wp:extent cx="8098047" cy="5398697"/>
+            <wp:effectExtent l="0" t="2858" r="0" b="0"/>
+            <wp:docPr id="33" name="Picture 33"/>
+            <wp:cNvGraphicFramePr>
+              <a:graphicFrameLocks xmlns:a="http://schemas.openxmlformats.org/drawingml/2006/main" noChangeAspect="1"/>
+            </wp:cNvGraphicFramePr>
+            <a:graphic xmlns:a="http://schemas.openxmlformats.org/drawingml/2006/main">
+              <a:graphicData uri="http://schemas.openxmlformats.org/drawingml/2006/picture">
+                <pic:pic xmlns:pic="http://schemas.openxmlformats.org/drawingml/2006/picture">
+                  <pic:nvPicPr>
+                    <pic:cNvPr id="0" name="Picture 35" descr="C:\Users\korov\Downloads\Pages.drawio (1).png"/>
+                    <pic:cNvPicPr>
+                      <a:picLocks noChangeAspect="1" noChangeArrowheads="1"/>
+                    </pic:cNvPicPr>
+                  </pic:nvPicPr>
+                  <pic:blipFill>
+                    <a:blip r:embed="rId48">
+                      <a:extLst>
+                        <a:ext uri="{28A0092B-C50C-407E-A947-70E740481C1C}">
+                          <a14:useLocalDpi xmlns:a14="http://schemas.microsoft.com/office/drawing/2010/main" val="0"/>
+                        </a:ext>
+                      </a:extLst>
+                    </a:blip>
+                    <a:stretch>
+                      <a:fillRect/>
+                    </a:stretch>
+                  </pic:blipFill>
+                  <pic:spPr bwMode="auto">
+                    <a:xfrm rot="16200000">
+                      <a:off x="0" y="0"/>
+                      <a:ext cx="8098047" cy="5398697"/>
+                    </a:xfrm>
+                    <a:prstGeom prst="rect">
+                      <a:avLst/>
+                    </a:prstGeom>
+                    <a:noFill/>
+                    <a:ln>
+                      <a:noFill/>
+                    </a:ln>
+                  </pic:spPr>
+                </pic:pic>
+              </a:graphicData>
+            </a:graphic>
+          </wp:inline>
+        </w:drawing>
+      </w:r>
+    </w:p>
+    <w:p>
+      <w:pPr>
+        <w:pStyle w:val="Heading1"/>
+        <w:rPr>
+          <w:lang w:val="en-US"/>
+        </w:rPr>
+      </w:pPr>
+      <w:bookmarkStart w:id="24" w:name="_Toc128248909"/>
+      <w:r>
+        <w:rPr>
+          <w:lang w:val="en-US"/>
+        </w:rPr>
+        <w:lastRenderedPageBreak/>
+        <w:t>APPENDIX B</w:t>
+      </w:r>
+      <w:r>
+        <w:rPr>
+          <w:lang w:val="en-US"/>
+        </w:rPr>
+        <w:br/>
         <w:t>Domain library Source Code</w:t>
       </w:r>
-      <w:bookmarkEnd w:id="23"/>
+      <w:bookmarkEnd w:id="24"/>
     </w:p>
     <w:p>
       <w:pPr>
@@ -29966,13 +30980,13 @@
           <w:lang w:val="en-US"/>
         </w:rPr>
       </w:pPr>
-      <w:bookmarkStart w:id="24" w:name="_Toc128144712"/>
+      <w:bookmarkStart w:id="25" w:name="_Toc128248910"/>
       <w:r>
         <w:rPr>
           <w:lang w:val="en-US"/>
         </w:rPr>
         <w:lastRenderedPageBreak/>
-        <w:t>APPENDIX B</w:t>
+        <w:t>APPENDIX C</w:t>
       </w:r>
       <w:r>
         <w:rPr>
@@ -29981,7 +30995,7 @@
         <w:br/>
         <w:t>Shared frontend modules</w:t>
       </w:r>
-      <w:bookmarkEnd w:id="24"/>
+      <w:bookmarkEnd w:id="25"/>
     </w:p>
     <w:p>
       <w:pPr>
@@ -30047,7 +31061,7 @@
       <w:pPr>
         <w:pStyle w:val="Heading1"/>
       </w:pPr>
-      <w:bookmarkStart w:id="25" w:name="_Toc128144713"/>
+      <w:bookmarkStart w:id="26" w:name="_Toc128248911"/>
       <w:r>
         <w:rPr>
           <w:lang w:val="en-US"/>
@@ -30059,7 +31073,7 @@
         <w:rPr>
           <w:lang w:val="en-US"/>
         </w:rPr>
-        <w:t>C</w:t>
+        <w:t>D</w:t>
       </w:r>
       <w:r>
         <w:rPr>
@@ -30068,7 +31082,7 @@
         <w:br/>
         <w:t>Page Navigation</w:t>
       </w:r>
-      <w:bookmarkEnd w:id="25"/>
+      <w:bookmarkEnd w:id="26"/>
     </w:p>
     <w:p/>
     <w:p>
@@ -30136,7 +31150,13 @@
                               <w:rPr>
                                 <w:lang w:val="en-US"/>
                               </w:rPr>
-                              <w:t>Figure E.1 – Page navigation diagram</w:t>
+                              <w:t>Figure D</w:t>
+                            </w:r>
+                            <w:r>
+                              <w:rPr>
+                                <w:lang w:val="en-US"/>
+                              </w:rPr>
+                              <w:t>.1 – Page navigation diagram</w:t>
                             </w:r>
                           </w:p>
                         </w:txbxContent>
@@ -30158,11 +31178,7 @@
           </mc:Choice>
           <mc:Fallback>
             <w:pict>
-              <v:shapetype id="_x0000_t202" coordsize="21600,21600" o:spt="202" path="m,l,21600r21600,l21600,xe">
-                <v:stroke joinstyle="miter"/>
-                <v:path gradientshapeok="t" o:connecttype="rect"/>
-              </v:shapetype>
-              <v:shape id="Text Box 2" o:spid="_x0000_s1026" type="#_x0000_t202" style="position:absolute;left:0;text-align:left;margin-left:196.4pt;margin-top:263.15pt;width:396.65pt;height:110.55pt;rotation:-90;z-index:251661312;visibility:visible;mso-wrap-style:square;mso-width-percent:0;mso-height-percent:200;mso-wrap-distance-left:9pt;mso-wrap-distance-top:0;mso-wrap-distance-right:9pt;mso-wrap-distance-bottom:0;mso-position-horizontal:absolute;mso-position-horizontal-relative:text;mso-position-vertical:absolute;mso-position-vertical-relative:text;mso-width-percent:0;mso-height-percent:200;mso-width-relative:margin;mso-height-relative:margin;v-text-anchor:top" o:gfxdata="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" stroked="f">
+              <v:shape id="_x0000_s1027" type="#_x0000_t202" style="position:absolute;left:0;text-align:left;margin-left:196.4pt;margin-top:263.15pt;width:396.65pt;height:110.55pt;rotation:-90;z-index:251661312;visibility:visible;mso-wrap-style:square;mso-width-percent:0;mso-height-percent:200;mso-wrap-distance-left:9pt;mso-wrap-distance-top:0;mso-wrap-distance-right:9pt;mso-wrap-distance-bottom:0;mso-position-horizontal:absolute;mso-position-horizontal-relative:text;mso-position-vertical:absolute;mso-position-vertical-relative:text;mso-width-percent:0;mso-height-percent:200;mso-width-relative:margin;mso-height-relative:margin;v-text-anchor:top" o:gfxdata="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" stroked="f">
                 <v:textbox style="mso-fit-shape-to-text:t">
                   <w:txbxContent>
                     <w:p>
@@ -30176,7 +31192,13 @@
                         <w:rPr>
                           <w:lang w:val="en-US"/>
                         </w:rPr>
-                        <w:t>Figure E.1 – Page navigation diagram</w:t>
+                        <w:t>Figure D</w:t>
+                      </w:r>
+                      <w:r>
+                        <w:rPr>
+                          <w:lang w:val="en-US"/>
+                        </w:rPr>
+                        <w:t>.1 – Page navigation diagram</w:t>
                       </w:r>
                     </w:p>
                   </w:txbxContent>
@@ -30209,7 +31231,7 @@
                     </pic:cNvPicPr>
                   </pic:nvPicPr>
                   <pic:blipFill>
-                    <a:blip r:embed="rId43">
+                    <a:blip r:embed="rId49">
                       <a:extLst>
                         <a:ext uri="{28A0092B-C50C-407E-A947-70E740481C1C}">
                           <a14:useLocalDpi xmlns:a14="http://schemas.microsoft.com/office/drawing/2010/main" val="0"/>
@@ -30337,7 +31359,7 @@
           <w:rPr>
             <w:noProof/>
           </w:rPr>
-          <w:t>22</w:t>
+          <w:t>46</w:t>
         </w:r>
         <w:r>
           <w:rPr>
@@ -33503,7 +34525,7 @@
   <w:style w:type="paragraph" w:default="1" w:styleId="Normal">
     <w:name w:val="Normal"/>
     <w:qFormat/>
-    <w:rsid w:val="00F14B7E"/>
+    <w:rsid w:val="007A5552"/>
     <w:pPr>
       <w:spacing w:after="0" w:line="360" w:lineRule="auto"/>
       <w:ind w:firstLine="709"/>
@@ -34006,7 +35028,7 @@
   <w:style w:type="paragraph" w:default="1" w:styleId="Normal">
     <w:name w:val="Normal"/>
     <w:qFormat/>
-    <w:rsid w:val="00F14B7E"/>
+    <w:rsid w:val="007A5552"/>
     <w:pPr>
       <w:spacing w:after="0" w:line="360" w:lineRule="auto"/>
       <w:ind w:firstLine="709"/>
@@ -34640,7 +35662,7 @@
 </file>
 
 <file path=customXml/itemProps1.xml><?xml version="1.0" encoding="utf-8"?>
-<ds:datastoreItem xmlns:ds="http://schemas.openxmlformats.org/officeDocument/2006/customXml" ds:itemID="{13C9C760-1B89-4C12-AA73-06A8DF583CFE}">
+<ds:datastoreItem xmlns:ds="http://schemas.openxmlformats.org/officeDocument/2006/customXml" ds:itemID="{115A9176-6FF4-4637-A6ED-6E731E87CA21}">
   <ds:schemaRefs>
     <ds:schemaRef ds:uri="http://schemas.openxmlformats.org/officeDocument/2006/bibliography"/>
   </ds:schemaRefs>

</xml_diff>

<commit_message>
Add history page documentation
</commit_message>
<xml_diff>
--- a/docs/HolotaSeTechTask.docx
+++ b/docs/HolotaSeTechTask.docx
@@ -29847,14 +29847,143 @@
         </w:rPr>
         <w:t xml:space="preserve"> as is show on the fig. 8.25. Once clicked the button would display some additional information regarding each of those items in an overlaid windows, as may be seen on fig. 8.26.</w:t>
       </w:r>
+    </w:p>
+    <w:p>
+      <w:pPr>
+        <w:pStyle w:val="NoSpacing"/>
+        <w:jc w:val="center"/>
+        <w:rPr>
+          <w:lang w:val="en-US"/>
+        </w:rPr>
+      </w:pPr>
+      <w:r>
+        <w:rPr>
+          <w:lang w:val="en-US"/>
+        </w:rPr>
+        <w:lastRenderedPageBreak/>
+        <w:drawing>
+          <wp:inline distT="0" distB="0" distL="0" distR="0" wp14:anchorId="2602E1FF" wp14:editId="57A4B8CB">
+            <wp:extent cx="5940425" cy="2930054"/>
+            <wp:effectExtent l="0" t="0" r="3175" b="3810"/>
+            <wp:docPr id="44" name="Picture 44"/>
+            <wp:cNvGraphicFramePr>
+              <a:graphicFrameLocks xmlns:a="http://schemas.openxmlformats.org/drawingml/2006/main" noChangeAspect="1"/>
+            </wp:cNvGraphicFramePr>
+            <a:graphic xmlns:a="http://schemas.openxmlformats.org/drawingml/2006/main">
+              <a:graphicData uri="http://schemas.openxmlformats.org/drawingml/2006/picture">
+                <pic:pic xmlns:pic="http://schemas.openxmlformats.org/drawingml/2006/picture">
+                  <pic:nvPicPr>
+                    <pic:cNvPr id="0" name=""/>
+                    <pic:cNvPicPr/>
+                  </pic:nvPicPr>
+                  <pic:blipFill>
+                    <a:blip r:embed="rId46"/>
+                    <a:stretch>
+                      <a:fillRect/>
+                    </a:stretch>
+                  </pic:blipFill>
+                  <pic:spPr>
+                    <a:xfrm>
+                      <a:off x="0" y="0"/>
+                      <a:ext cx="5940425" cy="2930054"/>
+                    </a:xfrm>
+                    <a:prstGeom prst="rect">
+                      <a:avLst/>
+                    </a:prstGeom>
+                  </pic:spPr>
+                </pic:pic>
+              </a:graphicData>
+            </a:graphic>
+          </wp:inline>
+        </w:drawing>
+      </w:r>
+    </w:p>
+    <w:p>
+      <w:pPr>
+        <w:jc w:val="center"/>
+        <w:rPr>
+          <w:lang w:val="en-US"/>
+        </w:rPr>
+      </w:pPr>
+      <w:r>
+        <w:rPr>
+          <w:lang w:val="en-US"/>
+        </w:rPr>
+        <w:t>Figure 8.25 – Advanced mode of history page</w:t>
+      </w:r>
+    </w:p>
+    <w:p>
+      <w:pPr>
+        <w:jc w:val="center"/>
+        <w:rPr>
+          <w:lang w:val="en-US"/>
+        </w:rPr>
+      </w:pPr>
+    </w:p>
+    <w:p>
+      <w:pPr>
+        <w:pStyle w:val="NoSpacing"/>
+        <w:jc w:val="center"/>
+        <w:rPr>
+          <w:lang w:val="en-US"/>
+        </w:rPr>
+      </w:pPr>
+      <w:r>
+        <w:rPr>
+          <w:lang w:val="en-US"/>
+        </w:rPr>
+        <w:drawing>
+          <wp:inline distT="0" distB="0" distL="0" distR="0" wp14:anchorId="5D7C4E9A" wp14:editId="04E0498F">
+            <wp:extent cx="5940425" cy="2945382"/>
+            <wp:effectExtent l="0" t="0" r="3175" b="7620"/>
+            <wp:docPr id="45" name="Picture 45"/>
+            <wp:cNvGraphicFramePr>
+              <a:graphicFrameLocks xmlns:a="http://schemas.openxmlformats.org/drawingml/2006/main" noChangeAspect="1"/>
+            </wp:cNvGraphicFramePr>
+            <a:graphic xmlns:a="http://schemas.openxmlformats.org/drawingml/2006/main">
+              <a:graphicData uri="http://schemas.openxmlformats.org/drawingml/2006/picture">
+                <pic:pic xmlns:pic="http://schemas.openxmlformats.org/drawingml/2006/picture">
+                  <pic:nvPicPr>
+                    <pic:cNvPr id="0" name=""/>
+                    <pic:cNvPicPr/>
+                  </pic:nvPicPr>
+                  <pic:blipFill>
+                    <a:blip r:embed="rId47"/>
+                    <a:stretch>
+                      <a:fillRect/>
+                    </a:stretch>
+                  </pic:blipFill>
+                  <pic:spPr>
+                    <a:xfrm>
+                      <a:off x="0" y="0"/>
+                      <a:ext cx="5940425" cy="2945382"/>
+                    </a:xfrm>
+                    <a:prstGeom prst="rect">
+                      <a:avLst/>
+                    </a:prstGeom>
+                  </pic:spPr>
+                </pic:pic>
+              </a:graphicData>
+            </a:graphic>
+          </wp:inline>
+        </w:drawing>
+      </w:r>
+    </w:p>
+    <w:p>
+      <w:pPr>
+        <w:jc w:val="center"/>
+        <w:rPr>
+          <w:lang w:val="en-US"/>
+        </w:rPr>
+      </w:pPr>
+      <w:r>
+        <w:rPr>
+          <w:lang w:val="en-US"/>
+        </w:rPr>
+        <w:t>Figure 8.26 – Metadata overlay on the history page</w:t>
+      </w:r>
       <w:bookmarkStart w:id="20" w:name="_GoBack"/>
       <w:bookmarkEnd w:id="20"/>
-      <w:r>
-        <w:rPr>
-          <w:lang w:val="en-US"/>
-        </w:rPr>
-        <w:t xml:space="preserve"> </w:t>
-      </w:r>
       <w:r>
         <w:rPr>
           <w:lang w:val="en-US"/>
@@ -30568,7 +30697,7 @@
         </w:rPr>
         <w:t xml:space="preserve"> Microsoft Docs - </w:t>
       </w:r>
-      <w:hyperlink r:id="rId46" w:history="1">
+      <w:hyperlink r:id="rId48" w:history="1">
         <w:r>
           <w:rPr>
             <w:rStyle w:val="Hyperlink"/>
@@ -30631,7 +30760,7 @@
         </w:rPr>
         <w:t xml:space="preserve"> - </w:t>
       </w:r>
-      <w:hyperlink r:id="rId47" w:history="1">
+      <w:hyperlink r:id="rId49" w:history="1">
         <w:r>
           <w:rPr>
             <w:rStyle w:val="Hyperlink"/>
@@ -30870,7 +30999,7 @@
                     </pic:cNvPicPr>
                   </pic:nvPicPr>
                   <pic:blipFill>
-                    <a:blip r:embed="rId48">
+                    <a:blip r:embed="rId50">
                       <a:extLst>
                         <a:ext uri="{28A0092B-C50C-407E-A947-70E740481C1C}">
                           <a14:useLocalDpi xmlns:a14="http://schemas.microsoft.com/office/drawing/2010/main" val="0"/>
@@ -31231,7 +31360,7 @@
                     </pic:cNvPicPr>
                   </pic:nvPicPr>
                   <pic:blipFill>
-                    <a:blip r:embed="rId49">
+                    <a:blip r:embed="rId51">
                       <a:extLst>
                         <a:ext uri="{28A0092B-C50C-407E-A947-70E740481C1C}">
                           <a14:useLocalDpi xmlns:a14="http://schemas.microsoft.com/office/drawing/2010/main" val="0"/>
@@ -31359,7 +31488,7 @@
           <w:rPr>
             <w:noProof/>
           </w:rPr>
-          <w:t>46</w:t>
+          <w:t>47</w:t>
         </w:r>
         <w:r>
           <w:rPr>
@@ -35662,7 +35791,7 @@
 </file>
 
 <file path=customXml/itemProps1.xml><?xml version="1.0" encoding="utf-8"?>
-<ds:datastoreItem xmlns:ds="http://schemas.openxmlformats.org/officeDocument/2006/customXml" ds:itemID="{115A9176-6FF4-4637-A6ED-6E731E87CA21}">
+<ds:datastoreItem xmlns:ds="http://schemas.openxmlformats.org/officeDocument/2006/customXml" ds:itemID="{FF1065A7-201D-4D23-85EA-EAF0C1553C79}">
   <ds:schemaRefs>
     <ds:schemaRef ds:uri="http://schemas.openxmlformats.org/officeDocument/2006/bibliography"/>
   </ds:schemaRefs>

</xml_diff>